<commit_message>
slight changes to design and added sign in methods from service
</commit_message>
<xml_diff>
--- a/CV Next.docx
+++ b/CV Next.docx
@@ -2241,46 +2241,34 @@
     </w:p>
     <w:p>
       <w:pPr>
-        <w:pStyle w:val="Heading2"/>
-        <w:rPr>
-          <w:rFonts w:eastAsia="David"/>
-          <w:sz w:val="28"/>
-          <w:szCs w:val="28"/>
-          <w:lang w:val="en-IL"/>
-        </w:rPr>
-      </w:pPr>
-      <w:bookmarkStart w:id="10" w:name="_Toc136105399"/>
-      <w:r>
-        <w:rPr>
-          <w:rFonts w:eastAsia="David"/>
-          <w:sz w:val="28"/>
-          <w:szCs w:val="28"/>
-          <w:lang w:val="en-IL"/>
-        </w:rPr>
-        <w:t>CVs</w:t>
-      </w:r>
-      <w:bookmarkEnd w:id="10"/>
-    </w:p>
-    <w:p>
-      <w:pPr>
         <w:pStyle w:val="ListParagraph"/>
         <w:numPr>
           <w:ilvl w:val="0"/>
           <w:numId w:val="6"/>
         </w:numPr>
         <w:rPr>
-          <w:sz w:val="24"/>
-          <w:szCs w:val="24"/>
-          <w:lang w:val="en-IL"/>
-        </w:rPr>
-      </w:pPr>
-      <w:r>
-        <w:rPr>
-          <w:sz w:val="24"/>
-          <w:szCs w:val="24"/>
-          <w:lang w:val="en-IL"/>
-        </w:rPr>
-        <w:t>Unique ID</w:t>
+          <w:rFonts w:ascii="David" w:eastAsia="David" w:hAnsi="David" w:cs="David"/>
+          <w:sz w:val="24"/>
+          <w:szCs w:val="24"/>
+        </w:rPr>
+      </w:pPr>
+      <w:r>
+        <w:rPr>
+          <w:rFonts w:ascii="David" w:eastAsia="David" w:hAnsi="David" w:cs="David"/>
+          <w:sz w:val="24"/>
+          <w:szCs w:val="24"/>
+          <w:lang w:val="en-IL"/>
+        </w:rPr>
+        <w:t>Created</w:t>
+      </w:r>
+      <w:r>
+        <w:rPr>
+          <w:rFonts w:ascii="David" w:eastAsia="David" w:hAnsi="David" w:cs="David"/>
+          <w:sz w:val="24"/>
+          <w:szCs w:val="24"/>
+          <w:lang w:val="en-IL"/>
+        </w:rPr>
+        <w:t xml:space="preserve"> (long epoch)</w:t>
       </w:r>
     </w:p>
     <w:p>
@@ -2291,19 +2279,60 @@
           <w:numId w:val="6"/>
         </w:numPr>
         <w:rPr>
-          <w:sz w:val="24"/>
-          <w:szCs w:val="24"/>
-          <w:lang w:val="en-IL"/>
-        </w:rPr>
-      </w:pPr>
-      <w:r>
-        <w:rPr>
-          <w:sz w:val="24"/>
-          <w:szCs w:val="24"/>
-          <w:lang w:val="en-IL"/>
-        </w:rPr>
-        <w:t>Document link</w:t>
-      </w:r>
+          <w:rFonts w:ascii="David" w:eastAsia="David" w:hAnsi="David" w:cs="David"/>
+          <w:sz w:val="24"/>
+          <w:szCs w:val="24"/>
+        </w:rPr>
+      </w:pPr>
+      <w:r>
+        <w:rPr>
+          <w:rFonts w:ascii="David" w:eastAsia="David" w:hAnsi="David" w:cs="David"/>
+          <w:sz w:val="24"/>
+          <w:szCs w:val="24"/>
+          <w:lang w:val="en-IL"/>
+        </w:rPr>
+        <w:t>Last login (long epoch</w:t>
+      </w:r>
+      <w:r>
+        <w:rPr>
+          <w:rFonts w:ascii="David" w:eastAsia="David" w:hAnsi="David" w:cs="David"/>
+          <w:sz w:val="24"/>
+          <w:szCs w:val="24"/>
+          <w:lang w:val="en-IL"/>
+        </w:rPr>
+        <w:t>, nullable</w:t>
+      </w:r>
+      <w:r>
+        <w:rPr>
+          <w:rFonts w:ascii="David" w:eastAsia="David" w:hAnsi="David" w:cs="David"/>
+          <w:sz w:val="24"/>
+          <w:szCs w:val="24"/>
+          <w:lang w:val="en-IL"/>
+        </w:rPr>
+        <w:t>)</w:t>
+      </w:r>
+    </w:p>
+    <w:p>
+      <w:pPr>
+        <w:pStyle w:val="Heading2"/>
+        <w:rPr>
+          <w:rFonts w:eastAsia="David"/>
+          <w:sz w:val="28"/>
+          <w:szCs w:val="28"/>
+          <w:lang w:val="en-IL"/>
+        </w:rPr>
+      </w:pPr>
+      <w:bookmarkStart w:id="10" w:name="_Toc136105399"/>
+      <w:r>
+        <w:rPr>
+          <w:rFonts w:eastAsia="David"/>
+          <w:sz w:val="28"/>
+          <w:szCs w:val="28"/>
+          <w:lang w:val="en-IL"/>
+        </w:rPr>
+        <w:t>CVs</w:t>
+      </w:r>
+      <w:bookmarkEnd w:id="10"/>
     </w:p>
     <w:p>
       <w:pPr>
@@ -2324,7 +2353,7 @@
           <w:szCs w:val="24"/>
           <w:lang w:val="en-IL"/>
         </w:rPr>
-        <w:t>User ID</w:t>
+        <w:t>Unique ID</w:t>
       </w:r>
     </w:p>
     <w:p>
@@ -2346,7 +2375,7 @@
           <w:szCs w:val="24"/>
           <w:lang w:val="en-IL"/>
         </w:rPr>
-        <w:t>Upload date (long epoch time)</w:t>
+        <w:t>Document link</w:t>
       </w:r>
     </w:p>
     <w:p>
@@ -2368,23 +2397,7 @@
           <w:szCs w:val="24"/>
           <w:lang w:val="en-IL"/>
         </w:rPr>
-        <w:t xml:space="preserve">Category ID (from the </w:t>
-      </w:r>
-      <w:r>
-        <w:rPr>
-          <w:sz w:val="24"/>
-          <w:szCs w:val="24"/>
-          <w:lang w:val="en-IL"/>
-        </w:rPr>
-        <w:t>Enum</w:t>
-      </w:r>
-      <w:r>
-        <w:rPr>
-          <w:sz w:val="24"/>
-          <w:szCs w:val="24"/>
-          <w:lang w:val="en-IL"/>
-        </w:rPr>
-        <w:t>)</w:t>
+        <w:t>User ID</w:t>
       </w:r>
     </w:p>
     <w:p>
@@ -2406,46 +2419,8 @@
           <w:szCs w:val="24"/>
           <w:lang w:val="en-IL"/>
         </w:rPr>
-        <w:t>Description</w:t>
-      </w:r>
-    </w:p>
-    <w:p>
-      <w:pPr>
-        <w:rPr>
-          <w:sz w:val="24"/>
-          <w:szCs w:val="24"/>
-          <w:lang w:val="en-IL"/>
-        </w:rPr>
-      </w:pPr>
-      <w:r>
-        <w:rPr>
-          <w:sz w:val="24"/>
-          <w:szCs w:val="24"/>
-          <w:lang w:val="en-IL"/>
-        </w:rPr>
-        <w:br w:type="page"/>
-      </w:r>
-    </w:p>
-    <w:p>
-      <w:pPr>
-        <w:pStyle w:val="Heading2"/>
-        <w:rPr>
-          <w:sz w:val="28"/>
-          <w:szCs w:val="28"/>
-          <w:lang w:val="en-IL"/>
-        </w:rPr>
-      </w:pPr>
-      <w:bookmarkStart w:id="11" w:name="_Toc136105400"/>
-      <w:r>
-        <w:rPr>
-          <w:sz w:val="28"/>
-          <w:szCs w:val="28"/>
-          <w:lang w:val="en-IL"/>
-        </w:rPr>
-        <w:lastRenderedPageBreak/>
-        <w:t>Comments</w:t>
-      </w:r>
-      <w:bookmarkEnd w:id="11"/>
+        <w:t>Upload date (long epoch time)</w:t>
+      </w:r>
     </w:p>
     <w:p>
       <w:pPr>
@@ -2466,7 +2441,23 @@
           <w:szCs w:val="24"/>
           <w:lang w:val="en-IL"/>
         </w:rPr>
-        <w:t>Unique ID</w:t>
+        <w:t xml:space="preserve">Category ID (from the </w:t>
+      </w:r>
+      <w:r>
+        <w:rPr>
+          <w:sz w:val="24"/>
+          <w:szCs w:val="24"/>
+          <w:lang w:val="en-IL"/>
+        </w:rPr>
+        <w:t>Enum</w:t>
+      </w:r>
+      <w:r>
+        <w:rPr>
+          <w:sz w:val="24"/>
+          <w:szCs w:val="24"/>
+          <w:lang w:val="en-IL"/>
+        </w:rPr>
+        <w:t>)</w:t>
       </w:r>
     </w:p>
     <w:p>
@@ -2488,16 +2479,46 @@
           <w:szCs w:val="24"/>
           <w:lang w:val="en-IL"/>
         </w:rPr>
-        <w:t>Document ID</w:t>
-      </w:r>
-      <w:r>
-        <w:rPr>
-          <w:sz w:val="24"/>
-          <w:szCs w:val="24"/>
-          <w:lang w:val="en-IL"/>
-        </w:rPr>
-        <w:t xml:space="preserve"> (Null if nested comment)</w:t>
-      </w:r>
+        <w:t>Description</w:t>
+      </w:r>
+    </w:p>
+    <w:p>
+      <w:pPr>
+        <w:rPr>
+          <w:sz w:val="24"/>
+          <w:szCs w:val="24"/>
+          <w:lang w:val="en-IL"/>
+        </w:rPr>
+      </w:pPr>
+      <w:r>
+        <w:rPr>
+          <w:sz w:val="24"/>
+          <w:szCs w:val="24"/>
+          <w:lang w:val="en-IL"/>
+        </w:rPr>
+        <w:br w:type="page"/>
+      </w:r>
+    </w:p>
+    <w:p>
+      <w:pPr>
+        <w:pStyle w:val="Heading2"/>
+        <w:rPr>
+          <w:sz w:val="28"/>
+          <w:szCs w:val="28"/>
+          <w:lang w:val="en-IL"/>
+        </w:rPr>
+      </w:pPr>
+      <w:bookmarkStart w:id="11" w:name="_Toc136105400"/>
+      <w:r>
+        <w:rPr>
+          <w:sz w:val="28"/>
+          <w:szCs w:val="28"/>
+          <w:lang w:val="en-IL"/>
+        </w:rPr>
+        <w:lastRenderedPageBreak/>
+        <w:t>Comments</w:t>
+      </w:r>
+      <w:bookmarkEnd w:id="11"/>
     </w:p>
     <w:p>
       <w:pPr>
@@ -2518,7 +2539,7 @@
           <w:szCs w:val="24"/>
           <w:lang w:val="en-IL"/>
         </w:rPr>
-        <w:t>Parent Comment ID (Null if root comment)</w:t>
+        <w:t>Unique ID</w:t>
       </w:r>
     </w:p>
     <w:p>
@@ -2540,7 +2561,15 @@
           <w:szCs w:val="24"/>
           <w:lang w:val="en-IL"/>
         </w:rPr>
-        <w:t>User ID</w:t>
+        <w:t>Document ID</w:t>
+      </w:r>
+      <w:r>
+        <w:rPr>
+          <w:sz w:val="24"/>
+          <w:szCs w:val="24"/>
+          <w:lang w:val="en-IL"/>
+        </w:rPr>
+        <w:t xml:space="preserve"> (Null if nested comment)</w:t>
       </w:r>
     </w:p>
     <w:p>
@@ -2562,7 +2591,7 @@
           <w:szCs w:val="24"/>
           <w:lang w:val="en-IL"/>
         </w:rPr>
-        <w:t>Last update (long epoch time)</w:t>
+        <w:t>Parent Comment ID (Null if root comment)</w:t>
       </w:r>
     </w:p>
     <w:p>
@@ -2584,7 +2613,7 @@
           <w:szCs w:val="24"/>
           <w:lang w:val="en-IL"/>
         </w:rPr>
-        <w:t>Upvotes (list of user IDs)</w:t>
+        <w:t>User ID</w:t>
       </w:r>
     </w:p>
     <w:p>
@@ -2606,7 +2635,73 @@
           <w:szCs w:val="24"/>
           <w:lang w:val="en-IL"/>
         </w:rPr>
+        <w:t>Last update (long epoch time)</w:t>
+      </w:r>
+    </w:p>
+    <w:p>
+      <w:pPr>
+        <w:pStyle w:val="ListParagraph"/>
+        <w:numPr>
+          <w:ilvl w:val="0"/>
+          <w:numId w:val="6"/>
+        </w:numPr>
+        <w:rPr>
+          <w:sz w:val="24"/>
+          <w:szCs w:val="24"/>
+          <w:lang w:val="en-IL"/>
+        </w:rPr>
+      </w:pPr>
+      <w:r>
+        <w:rPr>
+          <w:sz w:val="24"/>
+          <w:szCs w:val="24"/>
+          <w:lang w:val="en-IL"/>
+        </w:rPr>
+        <w:t>Upvotes (list of user IDs)</w:t>
+      </w:r>
+    </w:p>
+    <w:p>
+      <w:pPr>
+        <w:pStyle w:val="ListParagraph"/>
+        <w:numPr>
+          <w:ilvl w:val="0"/>
+          <w:numId w:val="6"/>
+        </w:numPr>
+        <w:rPr>
+          <w:sz w:val="24"/>
+          <w:szCs w:val="24"/>
+          <w:lang w:val="en-IL"/>
+        </w:rPr>
+      </w:pPr>
+      <w:r>
+        <w:rPr>
+          <w:sz w:val="24"/>
+          <w:szCs w:val="24"/>
+          <w:lang w:val="en-IL"/>
+        </w:rPr>
         <w:t>Downvotes (list of user IDs)</w:t>
+      </w:r>
+    </w:p>
+    <w:p>
+      <w:pPr>
+        <w:pStyle w:val="ListParagraph"/>
+        <w:numPr>
+          <w:ilvl w:val="0"/>
+          <w:numId w:val="6"/>
+        </w:numPr>
+        <w:rPr>
+          <w:sz w:val="24"/>
+          <w:szCs w:val="24"/>
+          <w:lang w:val="en-IL"/>
+        </w:rPr>
+      </w:pPr>
+      <w:r>
+        <w:rPr>
+          <w:sz w:val="24"/>
+          <w:szCs w:val="24"/>
+          <w:lang w:val="en-IL"/>
+        </w:rPr>
+        <w:t>Data (string)</w:t>
       </w:r>
     </w:p>
     <w:p>

</xml_diff>

<commit_message>
added design changes to documentation
</commit_message>
<xml_diff>
--- a/CV Next.docx
+++ b/CV Next.docx
@@ -2730,6 +2730,55 @@
         </w:rPr>
         <w:t>Resolved (bool) – only admins / document owner ID can resolve.</w:t>
       </w:r>
+    </w:p>
+    <w:p>
+      <w:pPr>
+        <w:pStyle w:val="ListParagraph"/>
+        <w:numPr>
+          <w:ilvl w:val="0"/>
+          <w:numId w:val="6"/>
+        </w:numPr>
+        <w:rPr>
+          <w:sz w:val="24"/>
+          <w:szCs w:val="24"/>
+          <w:lang w:val="en-IL"/>
+        </w:rPr>
+      </w:pPr>
+      <w:r>
+        <w:rPr>
+          <w:sz w:val="24"/>
+          <w:szCs w:val="24"/>
+          <w:lang w:val="en-IL"/>
+        </w:rPr>
+        <w:t>deleted</w:t>
+      </w:r>
+      <w:r>
+        <w:rPr>
+          <w:sz w:val="24"/>
+          <w:szCs w:val="24"/>
+          <w:lang w:val="en-IL"/>
+        </w:rPr>
+        <w:t xml:space="preserve"> (bool) – </w:t>
+      </w:r>
+      <w:r>
+        <w:rPr>
+          <w:sz w:val="24"/>
+          <w:szCs w:val="24"/>
+          <w:lang w:val="en-IL"/>
+        </w:rPr>
+        <w:t>owner / admin / document owner can toggle.</w:t>
+      </w:r>
+    </w:p>
+    <w:p>
+      <w:pPr>
+        <w:pStyle w:val="ListParagraph"/>
+        <w:ind w:left="785"/>
+        <w:rPr>
+          <w:sz w:val="24"/>
+          <w:szCs w:val="24"/>
+          <w:lang w:val="en-IL"/>
+        </w:rPr>
+      </w:pPr>
     </w:p>
     <w:p>
       <w:pPr>

</xml_diff>

<commit_message>
almost done making the pagination
</commit_message>
<xml_diff>
--- a/CV Next.docx
+++ b/CV Next.docx
@@ -1,6 +1,6 @@
 
 <file path=word/document.xml><?xml version="1.0" encoding="utf-8"?>
-<w:document xmlns:wpc="http://schemas.microsoft.com/office/word/2010/wordprocessingCanvas" xmlns:cx="http://schemas.microsoft.com/office/drawing/2014/chartex" xmlns:cx1="http://schemas.microsoft.com/office/drawing/2015/9/8/chartex" xmlns:cx2="http://schemas.microsoft.com/office/drawing/2015/10/21/chartex" xmlns:cx3="http://schemas.microsoft.com/office/drawing/2016/5/9/chartex" xmlns:cx4="http://schemas.microsoft.com/office/drawing/2016/5/10/chartex" xmlns:cx5="http://schemas.microsoft.com/office/drawing/2016/5/11/chartex" xmlns:cx6="http://schemas.microsoft.com/office/drawing/2016/5/12/chartex" xmlns:cx7="http://schemas.microsoft.com/office/drawing/2016/5/13/chartex" xmlns:cx8="http://schemas.microsoft.com/office/drawing/2016/5/14/chartex" xmlns:mc="http://schemas.openxmlformats.org/markup-compatibility/2006" xmlns:aink="http://schemas.microsoft.com/office/drawing/2016/ink" xmlns:am3d="http://schemas.microsoft.com/office/drawing/2017/model3d" xmlns:o="urn:schemas-microsoft-com:office:office" xmlns:oel="http://schemas.microsoft.com/office/2019/extlst" xmlns:r="http://schemas.openxmlformats.org/officeDocument/2006/relationships" xmlns:m="http://schemas.openxmlformats.org/officeDocument/2006/math" xmlns:v="urn:schemas-microsoft-com:vml" xmlns:wp14="http://schemas.microsoft.com/office/word/2010/wordprocessingDrawing" xmlns:wp="http://schemas.openxmlformats.org/drawingml/2006/wordprocessingDrawing" xmlns:w10="urn:schemas-microsoft-com:office:word" xmlns:w="http://schemas.openxmlformats.org/wordprocessingml/2006/main" xmlns:w14="http://schemas.microsoft.com/office/word/2010/wordml" xmlns:w15="http://schemas.microsoft.com/office/word/2012/wordml" xmlns:w16cex="http://schemas.microsoft.com/office/word/2018/wordml/cex" xmlns:w16cid="http://schemas.microsoft.com/office/word/2016/wordml/cid" xmlns:w16="http://schemas.microsoft.com/office/word/2018/wordml" xmlns:w16du="http://schemas.microsoft.com/office/word/2023/wordml/word16du" xmlns:w16sdtdh="http://schemas.microsoft.com/office/word/2020/wordml/sdtdatahash" xmlns:w16se="http://schemas.microsoft.com/office/word/2015/wordml/symex" xmlns:wpg="http://schemas.microsoft.com/office/word/2010/wordprocessingGroup" xmlns:wpi="http://schemas.microsoft.com/office/word/2010/wordprocessingInk" xmlns:wne="http://schemas.microsoft.com/office/word/2006/wordml" xmlns:wps="http://schemas.microsoft.com/office/word/2010/wordprocessingShape" mc:Ignorable="w14 w15 w16se w16cid w16 w16cex w16sdtdh wp14">
+<w:document xmlns:wpc="http://schemas.microsoft.com/office/word/2010/wordprocessingCanvas" xmlns:cx="http://schemas.microsoft.com/office/drawing/2014/chartex" xmlns:cx1="http://schemas.microsoft.com/office/drawing/2015/9/8/chartex" xmlns:cx2="http://schemas.microsoft.com/office/drawing/2015/10/21/chartex" xmlns:cx3="http://schemas.microsoft.com/office/drawing/2016/5/9/chartex" xmlns:cx4="http://schemas.microsoft.com/office/drawing/2016/5/10/chartex" xmlns:cx5="http://schemas.microsoft.com/office/drawing/2016/5/11/chartex" xmlns:cx6="http://schemas.microsoft.com/office/drawing/2016/5/12/chartex" xmlns:cx7="http://schemas.microsoft.com/office/drawing/2016/5/13/chartex" xmlns:cx8="http://schemas.microsoft.com/office/drawing/2016/5/14/chartex" xmlns:mc="http://schemas.openxmlformats.org/markup-compatibility/2006" xmlns:aink="http://schemas.microsoft.com/office/drawing/2016/ink" xmlns:am3d="http://schemas.microsoft.com/office/drawing/2017/model3d" xmlns:o="urn:schemas-microsoft-com:office:office" xmlns:oel="http://schemas.microsoft.com/office/2019/extlst" xmlns:r="http://schemas.openxmlformats.org/officeDocument/2006/relationships" xmlns:m="http://schemas.openxmlformats.org/officeDocument/2006/math" xmlns:v="urn:schemas-microsoft-com:vml" xmlns:wp14="http://schemas.microsoft.com/office/word/2010/wordprocessingDrawing" xmlns:wp="http://schemas.openxmlformats.org/drawingml/2006/wordprocessingDrawing" xmlns:w10="urn:schemas-microsoft-com:office:word" xmlns:w="http://schemas.openxmlformats.org/wordprocessingml/2006/main" xmlns:w14="http://schemas.microsoft.com/office/word/2010/wordml" xmlns:w15="http://schemas.microsoft.com/office/word/2012/wordml" xmlns:w16cex="http://schemas.microsoft.com/office/word/2018/wordml/cex" xmlns:w16cid="http://schemas.microsoft.com/office/word/2016/wordml/cid" xmlns:w16="http://schemas.microsoft.com/office/word/2018/wordml" xmlns:w16sdtdh="http://schemas.microsoft.com/office/word/2020/wordml/sdtdatahash" xmlns:w16se="http://schemas.microsoft.com/office/word/2015/wordml/symex" xmlns:wpg="http://schemas.microsoft.com/office/word/2010/wordprocessingGroup" xmlns:wpi="http://schemas.microsoft.com/office/word/2010/wordprocessingInk" xmlns:wne="http://schemas.microsoft.com/office/word/2006/wordml" xmlns:wps="http://schemas.microsoft.com/office/word/2010/wordprocessingShape" mc:Ignorable="w14 w15 w16se w16cid w16 w16cex w16sdtdh wp14">
   <w:body>
     <w:p>
       <w:pPr>
@@ -79,7 +79,7 @@
             </w:rPr>
             <w:fldChar w:fldCharType="separate"/>
           </w:r>
-          <w:hyperlink w:anchor="_Toc136105391" w:history="1">
+          <w:hyperlink w:anchor="_Toc137120037" w:history="1">
             <w:r>
               <w:rPr>
                 <w:rStyle w:val="Hyperlink"/>
@@ -107,7 +107,7 @@
                 <w:noProof/>
                 <w:webHidden/>
               </w:rPr>
-              <w:instrText xml:space="preserve"> PAGEREF _Toc136105391 \h </w:instrText>
+              <w:instrText xml:space="preserve"> PAGEREF _Toc137120037 \h </w:instrText>
             </w:r>
             <w:r>
               <w:rPr>
@@ -152,7 +152,7 @@
               <w14:ligatures w14:val="standardContextual"/>
             </w:rPr>
           </w:pPr>
-          <w:hyperlink w:anchor="_Toc136105392" w:history="1">
+          <w:hyperlink w:anchor="_Toc137120038" w:history="1">
             <w:r>
               <w:rPr>
                 <w:rStyle w:val="Hyperlink"/>
@@ -180,7 +180,7 @@
                 <w:noProof/>
                 <w:webHidden/>
               </w:rPr>
-              <w:instrText xml:space="preserve"> PAGEREF _Toc136105392 \h </w:instrText>
+              <w:instrText xml:space="preserve"> PAGEREF _Toc137120038 \h </w:instrText>
             </w:r>
             <w:r>
               <w:rPr>
@@ -225,7 +225,7 @@
               <w14:ligatures w14:val="standardContextual"/>
             </w:rPr>
           </w:pPr>
-          <w:hyperlink w:anchor="_Toc136105393" w:history="1">
+          <w:hyperlink w:anchor="_Toc137120039" w:history="1">
             <w:r>
               <w:rPr>
                 <w:rStyle w:val="Hyperlink"/>
@@ -253,7 +253,7 @@
                 <w:noProof/>
                 <w:webHidden/>
               </w:rPr>
-              <w:instrText xml:space="preserve"> PAGEREF _Toc136105393 \h </w:instrText>
+              <w:instrText xml:space="preserve"> PAGEREF _Toc137120039 \h </w:instrText>
             </w:r>
             <w:r>
               <w:rPr>
@@ -298,7 +298,7 @@
               <w14:ligatures w14:val="standardContextual"/>
             </w:rPr>
           </w:pPr>
-          <w:hyperlink w:anchor="_Toc136105394" w:history="1">
+          <w:hyperlink w:anchor="_Toc137120040" w:history="1">
             <w:r>
               <w:rPr>
                 <w:rStyle w:val="Hyperlink"/>
@@ -326,7 +326,7 @@
                 <w:noProof/>
                 <w:webHidden/>
               </w:rPr>
-              <w:instrText xml:space="preserve"> PAGEREF _Toc136105394 \h </w:instrText>
+              <w:instrText xml:space="preserve"> PAGEREF _Toc137120040 \h </w:instrText>
             </w:r>
             <w:r>
               <w:rPr>
@@ -371,7 +371,7 @@
               <w14:ligatures w14:val="standardContextual"/>
             </w:rPr>
           </w:pPr>
-          <w:hyperlink w:anchor="_Toc136105395" w:history="1">
+          <w:hyperlink w:anchor="_Toc137120041" w:history="1">
             <w:r>
               <w:rPr>
                 <w:rStyle w:val="Hyperlink"/>
@@ -399,7 +399,7 @@
                 <w:noProof/>
                 <w:webHidden/>
               </w:rPr>
-              <w:instrText xml:space="preserve"> PAGEREF _Toc136105395 \h </w:instrText>
+              <w:instrText xml:space="preserve"> PAGEREF _Toc137120041 \h </w:instrText>
             </w:r>
             <w:r>
               <w:rPr>
@@ -444,7 +444,7 @@
               <w14:ligatures w14:val="standardContextual"/>
             </w:rPr>
           </w:pPr>
-          <w:hyperlink w:anchor="_Toc136105396" w:history="1">
+          <w:hyperlink w:anchor="_Toc137120042" w:history="1">
             <w:r>
               <w:rPr>
                 <w:rStyle w:val="Hyperlink"/>
@@ -472,7 +472,7 @@
                 <w:noProof/>
                 <w:webHidden/>
               </w:rPr>
-              <w:instrText xml:space="preserve"> PAGEREF _Toc136105396 \h </w:instrText>
+              <w:instrText xml:space="preserve"> PAGEREF _Toc137120042 \h </w:instrText>
             </w:r>
             <w:r>
               <w:rPr>
@@ -517,7 +517,7 @@
               <w14:ligatures w14:val="standardContextual"/>
             </w:rPr>
           </w:pPr>
-          <w:hyperlink w:anchor="_Toc136105397" w:history="1">
+          <w:hyperlink w:anchor="_Toc137120043" w:history="1">
             <w:r>
               <w:rPr>
                 <w:rStyle w:val="Hyperlink"/>
@@ -552,7 +552,7 @@
                 <w:noProof/>
                 <w:webHidden/>
               </w:rPr>
-              <w:instrText xml:space="preserve"> PAGEREF _Toc136105397 \h </w:instrText>
+              <w:instrText xml:space="preserve"> PAGEREF _Toc137120043 \h </w:instrText>
             </w:r>
             <w:r>
               <w:rPr>
@@ -597,15 +597,21 @@
               <w14:ligatures w14:val="standardContextual"/>
             </w:rPr>
           </w:pPr>
-          <w:hyperlink w:anchor="_Toc136105398" w:history="1">
+          <w:hyperlink w:anchor="_Toc137120044" w:history="1">
             <w:r>
               <w:rPr>
                 <w:rStyle w:val="Hyperlink"/>
-                <w:rFonts w:eastAsia="David"/>
+                <w:noProof/>
+              </w:rPr>
+              <w:t>U</w:t>
+            </w:r>
+            <w:r>
+              <w:rPr>
+                <w:rStyle w:val="Hyperlink"/>
                 <w:noProof/>
                 <w:lang w:val="en-IL"/>
               </w:rPr>
-              <w:t>Users (Firebase generated)</w:t>
+              <w:t>serTypes (Enum)</w:t>
             </w:r>
             <w:r>
               <w:rPr>
@@ -626,7 +632,7 @@
                 <w:noProof/>
                 <w:webHidden/>
               </w:rPr>
-              <w:instrText xml:space="preserve"> PAGEREF _Toc136105398 \h </w:instrText>
+              <w:instrText xml:space="preserve"> PAGEREF _Toc137120044 \h </w:instrText>
             </w:r>
             <w:r>
               <w:rPr>
@@ -671,7 +677,7 @@
               <w14:ligatures w14:val="standardContextual"/>
             </w:rPr>
           </w:pPr>
-          <w:hyperlink w:anchor="_Toc136105399" w:history="1">
+          <w:hyperlink w:anchor="_Toc137120045" w:history="1">
             <w:r>
               <w:rPr>
                 <w:rStyle w:val="Hyperlink"/>
@@ -679,7 +685,7 @@
                 <w:noProof/>
                 <w:lang w:val="en-IL"/>
               </w:rPr>
-              <w:t>CVs</w:t>
+              <w:t>Users (Firebase generated)</w:t>
             </w:r>
             <w:r>
               <w:rPr>
@@ -700,7 +706,7 @@
                 <w:noProof/>
                 <w:webHidden/>
               </w:rPr>
-              <w:instrText xml:space="preserve"> PAGEREF _Toc136105399 \h </w:instrText>
+              <w:instrText xml:space="preserve"> PAGEREF _Toc137120045 \h </w:instrText>
             </w:r>
             <w:r>
               <w:rPr>
@@ -745,14 +751,15 @@
               <w14:ligatures w14:val="standardContextual"/>
             </w:rPr>
           </w:pPr>
-          <w:hyperlink w:anchor="_Toc136105400" w:history="1">
+          <w:hyperlink w:anchor="_Toc137120046" w:history="1">
             <w:r>
               <w:rPr>
                 <w:rStyle w:val="Hyperlink"/>
+                <w:rFonts w:eastAsia="David"/>
                 <w:noProof/>
                 <w:lang w:val="en-IL"/>
               </w:rPr>
-              <w:t>Comments</w:t>
+              <w:t>CVs</w:t>
             </w:r>
             <w:r>
               <w:rPr>
@@ -773,7 +780,7 @@
                 <w:noProof/>
                 <w:webHidden/>
               </w:rPr>
-              <w:instrText xml:space="preserve"> PAGEREF _Toc136105400 \h </w:instrText>
+              <w:instrText xml:space="preserve"> PAGEREF _Toc137120046 \h </w:instrText>
             </w:r>
             <w:r>
               <w:rPr>
@@ -806,7 +813,7 @@
         </w:p>
         <w:p>
           <w:pPr>
-            <w:pStyle w:val="TOC1"/>
+            <w:pStyle w:val="TOC2"/>
             <w:tabs>
               <w:tab w:val="right" w:pos="9350"/>
             </w:tabs>
@@ -818,14 +825,14 @@
               <w14:ligatures w14:val="standardContextual"/>
             </w:rPr>
           </w:pPr>
-          <w:hyperlink w:anchor="_Toc136105401" w:history="1">
+          <w:hyperlink w:anchor="_Toc137120047" w:history="1">
             <w:r>
               <w:rPr>
                 <w:rStyle w:val="Hyperlink"/>
-                <w:rFonts w:ascii="David" w:eastAsia="David" w:hAnsi="David" w:cs="David"/>
-                <w:noProof/>
-              </w:rPr>
-              <w:t>General Workflow UML</w:t>
+                <w:noProof/>
+                <w:lang w:val="en-IL"/>
+              </w:rPr>
+              <w:t>Comments</w:t>
             </w:r>
             <w:r>
               <w:rPr>
@@ -846,80 +853,7 @@
                 <w:noProof/>
                 <w:webHidden/>
               </w:rPr>
-              <w:instrText xml:space="preserve"> PAGEREF _Toc136105401 \h </w:instrText>
-            </w:r>
-            <w:r>
-              <w:rPr>
-                <w:noProof/>
-                <w:webHidden/>
-              </w:rPr>
-            </w:r>
-            <w:r>
-              <w:rPr>
-                <w:noProof/>
-                <w:webHidden/>
-              </w:rPr>
-              <w:fldChar w:fldCharType="separate"/>
-            </w:r>
-            <w:r>
-              <w:rPr>
-                <w:noProof/>
-                <w:webHidden/>
-              </w:rPr>
-              <w:t>4</w:t>
-            </w:r>
-            <w:r>
-              <w:rPr>
-                <w:noProof/>
-                <w:webHidden/>
-              </w:rPr>
-              <w:fldChar w:fldCharType="end"/>
-            </w:r>
-          </w:hyperlink>
-        </w:p>
-        <w:p>
-          <w:pPr>
-            <w:pStyle w:val="TOC1"/>
-            <w:tabs>
-              <w:tab w:val="right" w:pos="9350"/>
-            </w:tabs>
-            <w:rPr>
-              <w:rFonts w:asciiTheme="minorHAnsi" w:eastAsiaTheme="minorEastAsia" w:hAnsiTheme="minorHAnsi" w:cstheme="minorBidi"/>
-              <w:noProof/>
-              <w:kern w:val="2"/>
-              <w:lang w:val="en-IL"/>
-              <w14:ligatures w14:val="standardContextual"/>
-            </w:rPr>
-          </w:pPr>
-          <w:hyperlink w:anchor="_Toc136105402" w:history="1">
-            <w:r>
-              <w:rPr>
-                <w:rStyle w:val="Hyperlink"/>
-                <w:rFonts w:ascii="David" w:eastAsia="David" w:hAnsi="David" w:cs="David"/>
-                <w:noProof/>
-              </w:rPr>
-              <w:t>Classes UML</w:t>
-            </w:r>
-            <w:r>
-              <w:rPr>
-                <w:noProof/>
-                <w:webHidden/>
-              </w:rPr>
-              <w:tab/>
-            </w:r>
-            <w:r>
-              <w:rPr>
-                <w:noProof/>
-                <w:webHidden/>
-              </w:rPr>
-              <w:fldChar w:fldCharType="begin"/>
-            </w:r>
-            <w:r>
-              <w:rPr>
-                <w:noProof/>
-                <w:webHidden/>
-              </w:rPr>
-              <w:instrText xml:space="preserve"> PAGEREF _Toc136105402 \h </w:instrText>
+              <w:instrText xml:space="preserve"> PAGEREF _Toc137120047 \h </w:instrText>
             </w:r>
             <w:r>
               <w:rPr>
@@ -977,6 +911,7 @@
           <w:sz w:val="32"/>
           <w:szCs w:val="32"/>
           <w:u w:val="single"/>
+          <w:rtl/>
         </w:rPr>
       </w:pPr>
       <w:r>
@@ -994,7 +929,7 @@
           <w:rFonts w:ascii="David" w:eastAsia="David" w:hAnsi="David" w:cs="David"/>
         </w:rPr>
       </w:pPr>
-      <w:bookmarkStart w:id="0" w:name="_Toc136105391"/>
+      <w:bookmarkStart w:id="0" w:name="_Toc137120037"/>
       <w:r>
         <w:rPr>
           <w:rFonts w:ascii="David" w:eastAsia="David" w:hAnsi="David" w:cs="David"/>
@@ -1059,7 +994,7 @@
           <w:szCs w:val="28"/>
         </w:rPr>
       </w:pPr>
-      <w:bookmarkStart w:id="1" w:name="_Toc136105392"/>
+      <w:bookmarkStart w:id="1" w:name="_Toc137120038"/>
       <w:r>
         <w:rPr>
           <w:rFonts w:ascii="David" w:eastAsia="David" w:hAnsi="David" w:cs="David"/>
@@ -1114,7 +1049,7 @@
           <w:lang w:val="en-IL"/>
         </w:rPr>
       </w:pPr>
-      <w:bookmarkStart w:id="2" w:name="_Toc136105393"/>
+      <w:bookmarkStart w:id="2" w:name="_Toc137120039"/>
       <w:r>
         <w:rPr>
           <w:sz w:val="24"/>
@@ -1369,7 +1304,7 @@
           <w:lang w:val="en-IL"/>
         </w:rPr>
       </w:pPr>
-      <w:bookmarkStart w:id="3" w:name="_Toc136105394"/>
+      <w:bookmarkStart w:id="3" w:name="_Toc137120040"/>
       <w:r>
         <w:rPr>
           <w:sz w:val="24"/>
@@ -1529,7 +1464,7 @@
           <w:rFonts w:ascii="David" w:eastAsia="David" w:hAnsi="David" w:cs="David"/>
         </w:rPr>
       </w:pPr>
-      <w:bookmarkStart w:id="4" w:name="_Toc136105395"/>
+      <w:bookmarkStart w:id="4" w:name="_Toc137120041"/>
       <w:r>
         <w:rPr>
           <w:rFonts w:ascii="David" w:eastAsia="David" w:hAnsi="David" w:cs="David"/>
@@ -1616,7 +1551,29 @@
           <w:szCs w:val="24"/>
           <w:lang w:val="en-IL"/>
         </w:rPr>
-        <w:t>Firebase – Firestore – as the DB of the project.</w:t>
+        <w:t xml:space="preserve">Firebase – </w:t>
+      </w:r>
+      <w:proofErr w:type="spellStart"/>
+      <w:r>
+        <w:rPr>
+          <w:rFonts w:ascii="David" w:eastAsia="David" w:hAnsi="David" w:cs="David"/>
+          <w:color w:val="000000"/>
+          <w:sz w:val="24"/>
+          <w:szCs w:val="24"/>
+          <w:lang w:val="en-IL"/>
+        </w:rPr>
+        <w:t>Firestore</w:t>
+      </w:r>
+      <w:proofErr w:type="spellEnd"/>
+      <w:r>
+        <w:rPr>
+          <w:rFonts w:ascii="David" w:eastAsia="David" w:hAnsi="David" w:cs="David"/>
+          <w:color w:val="000000"/>
+          <w:sz w:val="24"/>
+          <w:szCs w:val="24"/>
+          <w:lang w:val="en-IL"/>
+        </w:rPr>
+        <w:t xml:space="preserve"> – as the DB of the project.</w:t>
       </w:r>
     </w:p>
     <w:p>
@@ -1682,14 +1639,25 @@
       </w:pPr>
       <w:bookmarkStart w:id="5" w:name="_heading=h.3znysh7" w:colFirst="0" w:colLast="0"/>
       <w:bookmarkEnd w:id="5"/>
-      <w:r>
-        <w:rPr>
-          <w:rFonts w:ascii="David" w:eastAsia="David" w:hAnsi="David" w:cs="David"/>
-          <w:sz w:val="24"/>
-          <w:szCs w:val="24"/>
-          <w:lang w:val="en-IL"/>
-        </w:rPr>
-        <w:t>React.next -</w:t>
+      <w:proofErr w:type="spellStart"/>
+      <w:r>
+        <w:rPr>
+          <w:rFonts w:ascii="David" w:eastAsia="David" w:hAnsi="David" w:cs="David"/>
+          <w:sz w:val="24"/>
+          <w:szCs w:val="24"/>
+          <w:lang w:val="en-IL"/>
+        </w:rPr>
+        <w:t>React.next</w:t>
+      </w:r>
+      <w:proofErr w:type="spellEnd"/>
+      <w:r>
+        <w:rPr>
+          <w:rFonts w:ascii="David" w:eastAsia="David" w:hAnsi="David" w:cs="David"/>
+          <w:sz w:val="24"/>
+          <w:szCs w:val="24"/>
+          <w:lang w:val="en-IL"/>
+        </w:rPr>
+        <w:t xml:space="preserve"> -</w:t>
       </w:r>
       <w:r>
         <w:rPr>
@@ -1726,7 +1694,7 @@
           <w:rFonts w:ascii="David" w:eastAsia="David" w:hAnsi="David" w:cs="David"/>
         </w:rPr>
       </w:pPr>
-      <w:bookmarkStart w:id="6" w:name="_Toc136105396"/>
+      <w:bookmarkStart w:id="6" w:name="_Toc137120042"/>
       <w:r>
         <w:rPr>
           <w:rFonts w:ascii="David" w:eastAsia="David" w:hAnsi="David" w:cs="David"/>
@@ -1744,7 +1712,7 @@
           <w:lang w:val="en-IL"/>
         </w:rPr>
       </w:pPr>
-      <w:bookmarkStart w:id="7" w:name="_Toc136105397"/>
+      <w:bookmarkStart w:id="7" w:name="_Toc137120043"/>
       <w:r>
         <w:rPr>
           <w:sz w:val="28"/>
@@ -2144,13 +2112,161 @@
       <w:pPr>
         <w:pStyle w:val="Heading2"/>
         <w:rPr>
+          <w:sz w:val="28"/>
+          <w:szCs w:val="28"/>
+          <w:lang w:val="en-IL"/>
+        </w:rPr>
+      </w:pPr>
+      <w:bookmarkStart w:id="9" w:name="_Toc137120044"/>
+      <w:r>
+        <w:rPr>
+          <w:rFonts w:hint="cs"/>
+          <w:sz w:val="28"/>
+          <w:szCs w:val="28"/>
+        </w:rPr>
+        <w:t>U</w:t>
+      </w:r>
+      <w:r>
+        <w:rPr>
+          <w:sz w:val="28"/>
+          <w:szCs w:val="28"/>
+          <w:lang w:val="en-IL"/>
+        </w:rPr>
+        <w:t>serTypes</w:t>
+      </w:r>
+      <w:r>
+        <w:rPr>
+          <w:sz w:val="28"/>
+          <w:szCs w:val="28"/>
+          <w:lang w:val="en-IL"/>
+        </w:rPr>
+        <w:t xml:space="preserve"> (Enum)</w:t>
+      </w:r>
+      <w:bookmarkEnd w:id="9"/>
+    </w:p>
+    <w:p>
+      <w:pPr>
+        <w:numPr>
+          <w:ilvl w:val="0"/>
+          <w:numId w:val="8"/>
+        </w:numPr>
+        <w:pBdr>
+          <w:top w:val="nil"/>
+          <w:left w:val="nil"/>
+          <w:bottom w:val="nil"/>
+          <w:right w:val="nil"/>
+          <w:between w:val="nil"/>
+        </w:pBdr>
+        <w:rPr>
+          <w:rFonts w:ascii="David" w:eastAsia="David" w:hAnsi="David" w:cs="David"/>
+          <w:color w:val="000000"/>
+          <w:sz w:val="24"/>
+          <w:szCs w:val="24"/>
+        </w:rPr>
+      </w:pPr>
+      <w:r>
+        <w:rPr>
+          <w:rFonts w:ascii="David" w:eastAsia="David" w:hAnsi="David" w:cs="David"/>
+          <w:color w:val="000000"/>
+          <w:sz w:val="24"/>
+          <w:szCs w:val="24"/>
+          <w:lang w:val="en-IL"/>
+        </w:rPr>
+        <w:t>regular</w:t>
+      </w:r>
+    </w:p>
+    <w:p>
+      <w:pPr>
+        <w:numPr>
+          <w:ilvl w:val="0"/>
+          <w:numId w:val="8"/>
+        </w:numPr>
+        <w:pBdr>
+          <w:top w:val="nil"/>
+          <w:left w:val="nil"/>
+          <w:bottom w:val="nil"/>
+          <w:right w:val="nil"/>
+          <w:between w:val="nil"/>
+        </w:pBdr>
+        <w:rPr>
+          <w:rFonts w:ascii="David" w:eastAsia="David" w:hAnsi="David" w:cs="David"/>
+          <w:color w:val="000000"/>
+          <w:sz w:val="24"/>
+          <w:szCs w:val="24"/>
+        </w:rPr>
+      </w:pPr>
+      <w:r>
+        <w:rPr>
+          <w:rFonts w:ascii="David" w:eastAsia="David" w:hAnsi="David" w:cs="David"/>
+          <w:color w:val="000000"/>
+          <w:sz w:val="24"/>
+          <w:szCs w:val="24"/>
+          <w:lang w:val="en-IL"/>
+        </w:rPr>
+        <w:t>moderator</w:t>
+      </w:r>
+    </w:p>
+    <w:p>
+      <w:pPr>
+        <w:numPr>
+          <w:ilvl w:val="0"/>
+          <w:numId w:val="8"/>
+        </w:numPr>
+        <w:pBdr>
+          <w:top w:val="nil"/>
+          <w:left w:val="nil"/>
+          <w:bottom w:val="nil"/>
+          <w:right w:val="nil"/>
+          <w:between w:val="nil"/>
+        </w:pBdr>
+        <w:rPr>
+          <w:rFonts w:ascii="David" w:eastAsia="David" w:hAnsi="David" w:cs="David"/>
+          <w:color w:val="000000"/>
+          <w:sz w:val="24"/>
+          <w:szCs w:val="24"/>
+        </w:rPr>
+      </w:pPr>
+      <w:r>
+        <w:rPr>
+          <w:rFonts w:ascii="David" w:eastAsia="David" w:hAnsi="David" w:cs="David"/>
+          <w:color w:val="000000"/>
+          <w:sz w:val="24"/>
+          <w:szCs w:val="24"/>
+          <w:lang w:val="en-IL"/>
+        </w:rPr>
+        <w:t>admin</w:t>
+      </w:r>
+    </w:p>
+    <w:p>
+      <w:pPr>
+        <w:pBdr>
+          <w:top w:val="nil"/>
+          <w:left w:val="nil"/>
+          <w:bottom w:val="nil"/>
+          <w:right w:val="nil"/>
+          <w:between w:val="nil"/>
+        </w:pBdr>
+        <w:ind w:left="360"/>
+        <w:rPr>
+          <w:rFonts w:ascii="David" w:eastAsia="David" w:hAnsi="David" w:cs="David"/>
+          <w:color w:val="000000"/>
+          <w:sz w:val="24"/>
+          <w:szCs w:val="24"/>
+          <w:lang w:val="en-IL"/>
+        </w:rPr>
+      </w:pPr>
+    </w:p>
+    <w:p>
+      <w:pPr>
+        <w:pStyle w:val="Heading2"/>
+        <w:rPr>
           <w:rFonts w:eastAsia="David"/>
           <w:sz w:val="28"/>
           <w:szCs w:val="28"/>
           <w:lang w:val="en-IL"/>
         </w:rPr>
       </w:pPr>
-      <w:bookmarkStart w:id="9" w:name="_Toc136105398"/>
+      <w:bookmarkStart w:id="10" w:name="_Toc137120045"/>
       <w:r>
         <w:rPr>
           <w:rFonts w:eastAsia="David"/>
@@ -2169,7 +2285,7 @@
         </w:rPr>
         <w:t xml:space="preserve"> (Firebase generated)</w:t>
       </w:r>
-      <w:bookmarkEnd w:id="9"/>
+      <w:bookmarkEnd w:id="10"/>
     </w:p>
     <w:p>
       <w:pPr>
@@ -2323,30 +2439,26 @@
           <w:szCs w:val="24"/>
           <w:lang w:val="en-IL"/>
         </w:rPr>
-        <w:t>Active (boolean)</w:t>
-      </w:r>
-    </w:p>
-    <w:p>
-      <w:pPr>
-        <w:pStyle w:val="Heading2"/>
-        <w:rPr>
-          <w:rFonts w:eastAsia="David"/>
-          <w:sz w:val="28"/>
-          <w:szCs w:val="28"/>
-          <w:lang w:val="en-IL"/>
-        </w:rPr>
-      </w:pPr>
-      <w:bookmarkStart w:id="10" w:name="_Toc136105399"/>
-      <w:r>
-        <w:rPr>
-          <w:rFonts w:eastAsia="David"/>
-          <w:sz w:val="28"/>
-          <w:szCs w:val="28"/>
-          <w:lang w:val="en-IL"/>
-        </w:rPr>
-        <w:t>CVs</w:t>
-      </w:r>
-      <w:bookmarkEnd w:id="10"/>
+        <w:t>Active (</w:t>
+      </w:r>
+      <w:r>
+        <w:rPr>
+          <w:rFonts w:ascii="David" w:eastAsia="David" w:hAnsi="David" w:cs="David"/>
+          <w:sz w:val="24"/>
+          <w:szCs w:val="24"/>
+          <w:lang w:val="en-IL"/>
+        </w:rPr>
+        <w:t>bool</w:t>
+      </w:r>
+      <w:r>
+        <w:rPr>
+          <w:rFonts w:ascii="David" w:eastAsia="David" w:hAnsi="David" w:cs="David"/>
+          <w:sz w:val="24"/>
+          <w:szCs w:val="24"/>
+          <w:lang w:val="en-IL"/>
+        </w:rPr>
+        <w:t>)</w:t>
+      </w:r>
     </w:p>
     <w:p>
       <w:pPr>
@@ -2356,19 +2468,115 @@
           <w:numId w:val="6"/>
         </w:numPr>
         <w:rPr>
-          <w:sz w:val="24"/>
-          <w:szCs w:val="24"/>
-          <w:lang w:val="en-IL"/>
-        </w:rPr>
-      </w:pPr>
-      <w:r>
-        <w:rPr>
-          <w:sz w:val="24"/>
-          <w:szCs w:val="24"/>
-          <w:lang w:val="en-IL"/>
-        </w:rPr>
-        <w:t>Unique ID</w:t>
-      </w:r>
+          <w:rFonts w:ascii="David" w:eastAsia="David" w:hAnsi="David" w:cs="David"/>
+          <w:sz w:val="24"/>
+          <w:szCs w:val="24"/>
+        </w:rPr>
+      </w:pPr>
+      <w:r>
+        <w:rPr>
+          <w:rFonts w:ascii="David" w:eastAsia="David" w:hAnsi="David" w:cs="David"/>
+          <w:sz w:val="24"/>
+          <w:szCs w:val="24"/>
+          <w:lang w:val="en-IL"/>
+        </w:rPr>
+        <w:t>Type</w:t>
+      </w:r>
+      <w:r>
+        <w:rPr>
+          <w:rFonts w:ascii="David" w:eastAsia="David" w:hAnsi="David" w:cs="David"/>
+          <w:sz w:val="24"/>
+          <w:szCs w:val="24"/>
+          <w:lang w:val="en-IL"/>
+        </w:rPr>
+        <w:t>(</w:t>
+      </w:r>
+      <w:proofErr w:type="spellStart"/>
+      <w:r>
+        <w:rPr>
+          <w:rFonts w:ascii="David" w:eastAsia="David" w:hAnsi="David" w:cs="David"/>
+          <w:sz w:val="24"/>
+          <w:szCs w:val="24"/>
+          <w:lang w:val="en-IL"/>
+        </w:rPr>
+        <w:t>enum</w:t>
+      </w:r>
+      <w:proofErr w:type="spellEnd"/>
+      <w:r>
+        <w:rPr>
+          <w:rFonts w:ascii="David" w:eastAsia="David" w:hAnsi="David" w:cs="David"/>
+          <w:sz w:val="24"/>
+          <w:szCs w:val="24"/>
+          <w:lang w:val="en-IL"/>
+        </w:rPr>
+        <w:t>)</w:t>
+      </w:r>
+      <w:r>
+        <w:rPr>
+          <w:rFonts w:ascii="David" w:eastAsia="David" w:hAnsi="David" w:cs="David"/>
+          <w:sz w:val="24"/>
+          <w:szCs w:val="24"/>
+          <w:lang w:val="en-IL"/>
+        </w:rPr>
+        <w:t>.</w:t>
+      </w:r>
+    </w:p>
+    <w:p>
+      <w:pPr>
+        <w:ind w:left="425"/>
+        <w:rPr>
+          <w:rFonts w:ascii="David" w:eastAsia="David" w:hAnsi="David" w:cs="David"/>
+          <w:sz w:val="24"/>
+          <w:szCs w:val="24"/>
+          <w:lang w:val="en-IL"/>
+        </w:rPr>
+      </w:pPr>
+    </w:p>
+    <w:p>
+      <w:pPr>
+        <w:pStyle w:val="ListParagraph"/>
+        <w:ind w:left="785"/>
+        <w:rPr>
+          <w:rFonts w:ascii="David" w:eastAsia="David" w:hAnsi="David" w:cs="David"/>
+          <w:sz w:val="24"/>
+          <w:szCs w:val="24"/>
+          <w:lang w:val="en-IL"/>
+        </w:rPr>
+      </w:pPr>
+    </w:p>
+    <w:p>
+      <w:pPr>
+        <w:pStyle w:val="ListParagraph"/>
+        <w:ind w:left="785"/>
+        <w:rPr>
+          <w:rFonts w:ascii="David" w:eastAsia="David" w:hAnsi="David" w:cs="David"/>
+          <w:sz w:val="24"/>
+          <w:szCs w:val="24"/>
+        </w:rPr>
+      </w:pPr>
+    </w:p>
+    <w:p>
+      <w:pPr>
+        <w:pStyle w:val="Heading2"/>
+        <w:rPr>
+          <w:rFonts w:eastAsia="David"/>
+          <w:sz w:val="28"/>
+          <w:szCs w:val="28"/>
+          <w:lang w:val="en-IL"/>
+        </w:rPr>
+      </w:pPr>
+      <w:bookmarkStart w:id="11" w:name="_Toc137120046"/>
+      <w:r>
+        <w:rPr>
+          <w:rFonts w:eastAsia="David"/>
+          <w:sz w:val="28"/>
+          <w:szCs w:val="28"/>
+          <w:lang w:val="en-IL"/>
+        </w:rPr>
+        <w:lastRenderedPageBreak/>
+        <w:t>CVs</w:t>
+      </w:r>
+      <w:bookmarkEnd w:id="11"/>
     </w:p>
     <w:p>
       <w:pPr>
@@ -2389,7 +2597,7 @@
           <w:szCs w:val="24"/>
           <w:lang w:val="en-IL"/>
         </w:rPr>
-        <w:t>Document link</w:t>
+        <w:t>Unique ID</w:t>
       </w:r>
     </w:p>
     <w:p>
@@ -2411,7 +2619,7 @@
           <w:szCs w:val="24"/>
           <w:lang w:val="en-IL"/>
         </w:rPr>
-        <w:t>User ID</w:t>
+        <w:t>Document link</w:t>
       </w:r>
     </w:p>
     <w:p>
@@ -2433,7 +2641,7 @@
           <w:szCs w:val="24"/>
           <w:lang w:val="en-IL"/>
         </w:rPr>
-        <w:t>Upload date (long epoch time)</w:t>
+        <w:t>User ID</w:t>
       </w:r>
     </w:p>
     <w:p>
@@ -2455,23 +2663,7 @@
           <w:szCs w:val="24"/>
           <w:lang w:val="en-IL"/>
         </w:rPr>
-        <w:t xml:space="preserve">Category ID (from the </w:t>
-      </w:r>
-      <w:r>
-        <w:rPr>
-          <w:sz w:val="24"/>
-          <w:szCs w:val="24"/>
-          <w:lang w:val="en-IL"/>
-        </w:rPr>
-        <w:t>Enum</w:t>
-      </w:r>
-      <w:r>
-        <w:rPr>
-          <w:sz w:val="24"/>
-          <w:szCs w:val="24"/>
-          <w:lang w:val="en-IL"/>
-        </w:rPr>
-        <w:t>)</w:t>
+        <w:t>Upload date (long epoch time)</w:t>
       </w:r>
     </w:p>
     <w:p>
@@ -2493,37 +2685,24 @@
           <w:szCs w:val="24"/>
           <w:lang w:val="en-IL"/>
         </w:rPr>
-        <w:t>Description</w:t>
-      </w:r>
-      <w:r>
-        <w:rPr>
-          <w:sz w:val="24"/>
-          <w:szCs w:val="24"/>
-          <w:lang w:val="en-IL"/>
-        </w:rPr>
-        <w:br w:type="page"/>
-      </w:r>
-    </w:p>
-    <w:p>
-      <w:pPr>
-        <w:pStyle w:val="Heading2"/>
-        <w:rPr>
-          <w:sz w:val="28"/>
-          <w:szCs w:val="28"/>
-          <w:lang w:val="en-IL"/>
-        </w:rPr>
-      </w:pPr>
-      <w:bookmarkStart w:id="11" w:name="_Toc136105400"/>
-      <w:r>
-        <w:rPr>
-          <w:sz w:val="28"/>
-          <w:szCs w:val="28"/>
-          <w:lang w:val="en-IL"/>
-        </w:rPr>
-        <w:lastRenderedPageBreak/>
-        <w:t>Comments</w:t>
-      </w:r>
-      <w:bookmarkEnd w:id="11"/>
+        <w:t xml:space="preserve">Category ID (from the </w:t>
+      </w:r>
+      <w:r>
+        <w:rPr>
+          <w:sz w:val="24"/>
+          <w:szCs w:val="24"/>
+          <w:lang w:val="en-IL"/>
+        </w:rPr>
+        <w:t>Enum</w:t>
+      </w:r>
+      <w:r>
+        <w:rPr>
+          <w:sz w:val="24"/>
+          <w:szCs w:val="24"/>
+          <w:lang w:val="en-IL"/>
+        </w:rPr>
+        <w:t>)</w:t>
+      </w:r>
     </w:p>
     <w:p>
       <w:pPr>
@@ -2544,7 +2723,7 @@
           <w:szCs w:val="24"/>
           <w:lang w:val="en-IL"/>
         </w:rPr>
-        <w:t>Unique ID</w:t>
+        <w:t>Description</w:t>
       </w:r>
     </w:p>
     <w:p>
@@ -2566,15 +2745,7 @@
           <w:szCs w:val="24"/>
           <w:lang w:val="en-IL"/>
         </w:rPr>
-        <w:t>Document ID</w:t>
-      </w:r>
-      <w:r>
-        <w:rPr>
-          <w:sz w:val="24"/>
-          <w:szCs w:val="24"/>
-          <w:lang w:val="en-IL"/>
-        </w:rPr>
-        <w:t xml:space="preserve"> (Null if nested comment)</w:t>
+        <w:t>Resolved (bool) – only admins / document owner ID can resolve.</w:t>
       </w:r>
     </w:p>
     <w:p>
@@ -2596,8 +2767,38 @@
           <w:szCs w:val="24"/>
           <w:lang w:val="en-IL"/>
         </w:rPr>
-        <w:t>Parent Comment ID (Null if root comment)</w:t>
-      </w:r>
+        <w:t>deleted (bool) – owner / admin / document owner can toggle.</w:t>
+      </w:r>
+    </w:p>
+    <w:p>
+      <w:pPr>
+        <w:ind w:left="425"/>
+        <w:rPr>
+          <w:sz w:val="24"/>
+          <w:szCs w:val="24"/>
+          <w:lang w:val="en-IL"/>
+        </w:rPr>
+      </w:pPr>
+    </w:p>
+    <w:p>
+      <w:pPr>
+        <w:pStyle w:val="Heading2"/>
+        <w:rPr>
+          <w:sz w:val="28"/>
+          <w:szCs w:val="28"/>
+          <w:lang w:val="en-IL"/>
+        </w:rPr>
+      </w:pPr>
+      <w:bookmarkStart w:id="12" w:name="_Toc137120047"/>
+      <w:r>
+        <w:rPr>
+          <w:sz w:val="28"/>
+          <w:szCs w:val="28"/>
+          <w:lang w:val="en-IL"/>
+        </w:rPr>
+        <w:t>Comments</w:t>
+      </w:r>
+      <w:bookmarkEnd w:id="12"/>
     </w:p>
     <w:p>
       <w:pPr>
@@ -2618,7 +2819,7 @@
           <w:szCs w:val="24"/>
           <w:lang w:val="en-IL"/>
         </w:rPr>
-        <w:t>User ID</w:t>
+        <w:t>Unique ID</w:t>
       </w:r>
     </w:p>
     <w:p>
@@ -2640,7 +2841,7 @@
           <w:szCs w:val="24"/>
           <w:lang w:val="en-IL"/>
         </w:rPr>
-        <w:t>Last update (long epoch time)</w:t>
+        <w:t>Document ID (Null if nested comment)</w:t>
       </w:r>
     </w:p>
     <w:p>
@@ -2662,7 +2863,7 @@
           <w:szCs w:val="24"/>
           <w:lang w:val="en-IL"/>
         </w:rPr>
-        <w:t>Upvotes (list of user IDs)</w:t>
+        <w:t>Parent Comment ID (Null if root comment)</w:t>
       </w:r>
     </w:p>
     <w:p>
@@ -2684,7 +2885,7 @@
           <w:szCs w:val="24"/>
           <w:lang w:val="en-IL"/>
         </w:rPr>
-        <w:t>Downvotes (list of user IDs)</w:t>
+        <w:t>User ID</w:t>
       </w:r>
     </w:p>
     <w:p>
@@ -2706,7 +2907,7 @@
           <w:szCs w:val="24"/>
           <w:lang w:val="en-IL"/>
         </w:rPr>
-        <w:t>Data (string)</w:t>
+        <w:t>Last update (long epoch time)</w:t>
       </w:r>
     </w:p>
     <w:p>
@@ -2728,7 +2929,7 @@
           <w:szCs w:val="24"/>
           <w:lang w:val="en-IL"/>
         </w:rPr>
-        <w:t>Resolved (bool) – only admins / document owner ID can resolve.</w:t>
+        <w:t>Upvotes (list of user IDs)</w:t>
       </w:r>
     </w:p>
     <w:p>
@@ -2750,71 +2951,74 @@
           <w:szCs w:val="24"/>
           <w:lang w:val="en-IL"/>
         </w:rPr>
-        <w:t>deleted</w:t>
-      </w:r>
-      <w:r>
-        <w:rPr>
-          <w:sz w:val="24"/>
-          <w:szCs w:val="24"/>
-          <w:lang w:val="en-IL"/>
-        </w:rPr>
-        <w:t xml:space="preserve"> (bool) – </w:t>
-      </w:r>
-      <w:r>
-        <w:rPr>
-          <w:sz w:val="24"/>
-          <w:szCs w:val="24"/>
-          <w:lang w:val="en-IL"/>
-        </w:rPr>
-        <w:t>owner / admin / document owner can toggle.</w:t>
+        <w:t>Downvotes (list of user IDs)</w:t>
       </w:r>
     </w:p>
     <w:p>
       <w:pPr>
         <w:pStyle w:val="ListParagraph"/>
-        <w:ind w:left="785"/>
-        <w:rPr>
-          <w:sz w:val="24"/>
-          <w:szCs w:val="24"/>
-          <w:lang w:val="en-IL"/>
-        </w:rPr>
-      </w:pPr>
-    </w:p>
-    <w:p>
-      <w:pPr>
-        <w:pStyle w:val="Heading1"/>
-        <w:rPr>
-          <w:rFonts w:ascii="David" w:eastAsia="David" w:hAnsi="David" w:cs="David"/>
-        </w:rPr>
-      </w:pPr>
-      <w:bookmarkStart w:id="12" w:name="_Toc136105401"/>
-      <w:r>
-        <w:rPr>
-          <w:rFonts w:ascii="David" w:eastAsia="David" w:hAnsi="David" w:cs="David"/>
-        </w:rPr>
-        <w:t>General Workflow UML</w:t>
-      </w:r>
-      <w:bookmarkEnd w:id="12"/>
-    </w:p>
-    <w:p>
-      <w:pPr>
-        <w:pStyle w:val="Heading1"/>
-        <w:rPr>
-          <w:rFonts w:ascii="David" w:eastAsia="David" w:hAnsi="David" w:cs="David"/>
-          <w:sz w:val="36"/>
-          <w:szCs w:val="36"/>
-        </w:rPr>
-      </w:pPr>
-      <w:bookmarkStart w:id="13" w:name="_Toc136105402"/>
-      <w:r>
-        <w:rPr>
-          <w:rFonts w:ascii="David" w:eastAsia="David" w:hAnsi="David" w:cs="David"/>
-          <w:sz w:val="36"/>
-          <w:szCs w:val="36"/>
-        </w:rPr>
-        <w:t>Classes UML</w:t>
-      </w:r>
-      <w:bookmarkEnd w:id="13"/>
+        <w:numPr>
+          <w:ilvl w:val="0"/>
+          <w:numId w:val="6"/>
+        </w:numPr>
+        <w:rPr>
+          <w:sz w:val="24"/>
+          <w:szCs w:val="24"/>
+          <w:lang w:val="en-IL"/>
+        </w:rPr>
+      </w:pPr>
+      <w:r>
+        <w:rPr>
+          <w:sz w:val="24"/>
+          <w:szCs w:val="24"/>
+          <w:lang w:val="en-IL"/>
+        </w:rPr>
+        <w:t>Data (string)</w:t>
+      </w:r>
+    </w:p>
+    <w:p>
+      <w:pPr>
+        <w:pStyle w:val="ListParagraph"/>
+        <w:numPr>
+          <w:ilvl w:val="0"/>
+          <w:numId w:val="6"/>
+        </w:numPr>
+        <w:rPr>
+          <w:sz w:val="24"/>
+          <w:szCs w:val="24"/>
+          <w:lang w:val="en-IL"/>
+        </w:rPr>
+      </w:pPr>
+      <w:r>
+        <w:rPr>
+          <w:sz w:val="24"/>
+          <w:szCs w:val="24"/>
+          <w:lang w:val="en-IL"/>
+        </w:rPr>
+        <w:t>Resolved (bool) – only admins / document owner ID can resolve.</w:t>
+      </w:r>
+    </w:p>
+    <w:p>
+      <w:pPr>
+        <w:pStyle w:val="ListParagraph"/>
+        <w:numPr>
+          <w:ilvl w:val="0"/>
+          <w:numId w:val="6"/>
+        </w:numPr>
+        <w:rPr>
+          <w:sz w:val="24"/>
+          <w:szCs w:val="24"/>
+          <w:lang w:val="en-IL"/>
+        </w:rPr>
+      </w:pPr>
+      <w:r>
+        <w:rPr>
+          <w:sz w:val="24"/>
+          <w:szCs w:val="24"/>
+          <w:lang w:val="en-IL"/>
+        </w:rPr>
+        <w:t>deleted (bool) – owner / admin / document owner can toggle.</w:t>
+      </w:r>
     </w:p>
     <w:p>
       <w:pPr>
@@ -2838,7 +3042,7 @@
 </file>
 
 <file path=word/endnotes.xml><?xml version="1.0" encoding="utf-8"?>
-<w:endnotes xmlns:wpc="http://schemas.microsoft.com/office/word/2010/wordprocessingCanvas" xmlns:cx="http://schemas.microsoft.com/office/drawing/2014/chartex" xmlns:cx1="http://schemas.microsoft.com/office/drawing/2015/9/8/chartex" xmlns:cx2="http://schemas.microsoft.com/office/drawing/2015/10/21/chartex" xmlns:cx3="http://schemas.microsoft.com/office/drawing/2016/5/9/chartex" xmlns:cx4="http://schemas.microsoft.com/office/drawing/2016/5/10/chartex" xmlns:cx5="http://schemas.microsoft.com/office/drawing/2016/5/11/chartex" xmlns:cx6="http://schemas.microsoft.com/office/drawing/2016/5/12/chartex" xmlns:cx7="http://schemas.microsoft.com/office/drawing/2016/5/13/chartex" xmlns:cx8="http://schemas.microsoft.com/office/drawing/2016/5/14/chartex" xmlns:mc="http://schemas.openxmlformats.org/markup-compatibility/2006" xmlns:aink="http://schemas.microsoft.com/office/drawing/2016/ink" xmlns:am3d="http://schemas.microsoft.com/office/drawing/2017/model3d" xmlns:o="urn:schemas-microsoft-com:office:office" xmlns:oel="http://schemas.microsoft.com/office/2019/extlst" xmlns:r="http://schemas.openxmlformats.org/officeDocument/2006/relationships" xmlns:m="http://schemas.openxmlformats.org/officeDocument/2006/math" xmlns:v="urn:schemas-microsoft-com:vml" xmlns:wp14="http://schemas.microsoft.com/office/word/2010/wordprocessingDrawing" xmlns:wp="http://schemas.openxmlformats.org/drawingml/2006/wordprocessingDrawing" xmlns:w10="urn:schemas-microsoft-com:office:word" xmlns:w="http://schemas.openxmlformats.org/wordprocessingml/2006/main" xmlns:w14="http://schemas.microsoft.com/office/word/2010/wordml" xmlns:w15="http://schemas.microsoft.com/office/word/2012/wordml" xmlns:w16cex="http://schemas.microsoft.com/office/word/2018/wordml/cex" xmlns:w16cid="http://schemas.microsoft.com/office/word/2016/wordml/cid" xmlns:w16="http://schemas.microsoft.com/office/word/2018/wordml" xmlns:w16du="http://schemas.microsoft.com/office/word/2023/wordml/word16du" xmlns:w16sdtdh="http://schemas.microsoft.com/office/word/2020/wordml/sdtdatahash" xmlns:w16se="http://schemas.microsoft.com/office/word/2015/wordml/symex" xmlns:wpg="http://schemas.microsoft.com/office/word/2010/wordprocessingGroup" xmlns:wpi="http://schemas.microsoft.com/office/word/2010/wordprocessingInk" xmlns:wne="http://schemas.microsoft.com/office/word/2006/wordml" xmlns:wps="http://schemas.microsoft.com/office/word/2010/wordprocessingShape" mc:Ignorable="w14 w15 w16se w16cid w16 w16cex w16sdtdh wp14">
+<w:endnotes xmlns:wpc="http://schemas.microsoft.com/office/word/2010/wordprocessingCanvas" xmlns:cx="http://schemas.microsoft.com/office/drawing/2014/chartex" xmlns:cx1="http://schemas.microsoft.com/office/drawing/2015/9/8/chartex" xmlns:cx2="http://schemas.microsoft.com/office/drawing/2015/10/21/chartex" xmlns:cx3="http://schemas.microsoft.com/office/drawing/2016/5/9/chartex" xmlns:cx4="http://schemas.microsoft.com/office/drawing/2016/5/10/chartex" xmlns:cx5="http://schemas.microsoft.com/office/drawing/2016/5/11/chartex" xmlns:cx6="http://schemas.microsoft.com/office/drawing/2016/5/12/chartex" xmlns:cx7="http://schemas.microsoft.com/office/drawing/2016/5/13/chartex" xmlns:cx8="http://schemas.microsoft.com/office/drawing/2016/5/14/chartex" xmlns:mc="http://schemas.openxmlformats.org/markup-compatibility/2006" xmlns:aink="http://schemas.microsoft.com/office/drawing/2016/ink" xmlns:am3d="http://schemas.microsoft.com/office/drawing/2017/model3d" xmlns:o="urn:schemas-microsoft-com:office:office" xmlns:oel="http://schemas.microsoft.com/office/2019/extlst" xmlns:r="http://schemas.openxmlformats.org/officeDocument/2006/relationships" xmlns:m="http://schemas.openxmlformats.org/officeDocument/2006/math" xmlns:v="urn:schemas-microsoft-com:vml" xmlns:wp14="http://schemas.microsoft.com/office/word/2010/wordprocessingDrawing" xmlns:wp="http://schemas.openxmlformats.org/drawingml/2006/wordprocessingDrawing" xmlns:w10="urn:schemas-microsoft-com:office:word" xmlns:w="http://schemas.openxmlformats.org/wordprocessingml/2006/main" xmlns:w14="http://schemas.microsoft.com/office/word/2010/wordml" xmlns:w15="http://schemas.microsoft.com/office/word/2012/wordml" xmlns:w16cex="http://schemas.microsoft.com/office/word/2018/wordml/cex" xmlns:w16cid="http://schemas.microsoft.com/office/word/2016/wordml/cid" xmlns:w16="http://schemas.microsoft.com/office/word/2018/wordml" xmlns:w16sdtdh="http://schemas.microsoft.com/office/word/2020/wordml/sdtdatahash" xmlns:w16se="http://schemas.microsoft.com/office/word/2015/wordml/symex" xmlns:wpg="http://schemas.microsoft.com/office/word/2010/wordprocessingGroup" xmlns:wpi="http://schemas.microsoft.com/office/word/2010/wordprocessingInk" xmlns:wne="http://schemas.microsoft.com/office/word/2006/wordml" xmlns:wps="http://schemas.microsoft.com/office/word/2010/wordprocessingShape" mc:Ignorable="w14 w15 w16se w16cid w16 w16cex w16sdtdh wp14">
   <w:endnote w:type="separator" w:id="-1">
     <w:p>
       <w:pPr>
@@ -2863,7 +3067,7 @@
 </file>
 
 <file path=word/footer1.xml><?xml version="1.0" encoding="utf-8"?>
-<w:ftr xmlns:wpc="http://schemas.microsoft.com/office/word/2010/wordprocessingCanvas" xmlns:cx="http://schemas.microsoft.com/office/drawing/2014/chartex" xmlns:cx1="http://schemas.microsoft.com/office/drawing/2015/9/8/chartex" xmlns:cx2="http://schemas.microsoft.com/office/drawing/2015/10/21/chartex" xmlns:cx3="http://schemas.microsoft.com/office/drawing/2016/5/9/chartex" xmlns:cx4="http://schemas.microsoft.com/office/drawing/2016/5/10/chartex" xmlns:cx5="http://schemas.microsoft.com/office/drawing/2016/5/11/chartex" xmlns:cx6="http://schemas.microsoft.com/office/drawing/2016/5/12/chartex" xmlns:cx7="http://schemas.microsoft.com/office/drawing/2016/5/13/chartex" xmlns:cx8="http://schemas.microsoft.com/office/drawing/2016/5/14/chartex" xmlns:mc="http://schemas.openxmlformats.org/markup-compatibility/2006" xmlns:aink="http://schemas.microsoft.com/office/drawing/2016/ink" xmlns:am3d="http://schemas.microsoft.com/office/drawing/2017/model3d" xmlns:o="urn:schemas-microsoft-com:office:office" xmlns:oel="http://schemas.microsoft.com/office/2019/extlst" xmlns:r="http://schemas.openxmlformats.org/officeDocument/2006/relationships" xmlns:m="http://schemas.openxmlformats.org/officeDocument/2006/math" xmlns:v="urn:schemas-microsoft-com:vml" xmlns:wp14="http://schemas.microsoft.com/office/word/2010/wordprocessingDrawing" xmlns:wp="http://schemas.openxmlformats.org/drawingml/2006/wordprocessingDrawing" xmlns:w10="urn:schemas-microsoft-com:office:word" xmlns:w="http://schemas.openxmlformats.org/wordprocessingml/2006/main" xmlns:w14="http://schemas.microsoft.com/office/word/2010/wordml" xmlns:w15="http://schemas.microsoft.com/office/word/2012/wordml" xmlns:w16cex="http://schemas.microsoft.com/office/word/2018/wordml/cex" xmlns:w16cid="http://schemas.microsoft.com/office/word/2016/wordml/cid" xmlns:w16="http://schemas.microsoft.com/office/word/2018/wordml" xmlns:w16du="http://schemas.microsoft.com/office/word/2023/wordml/word16du" xmlns:w16sdtdh="http://schemas.microsoft.com/office/word/2020/wordml/sdtdatahash" xmlns:w16se="http://schemas.microsoft.com/office/word/2015/wordml/symex" xmlns:wpg="http://schemas.microsoft.com/office/word/2010/wordprocessingGroup" xmlns:wpi="http://schemas.microsoft.com/office/word/2010/wordprocessingInk" xmlns:wne="http://schemas.microsoft.com/office/word/2006/wordml" xmlns:wps="http://schemas.microsoft.com/office/word/2010/wordprocessingShape" mc:Ignorable="w14 w15 w16se w16cid w16 w16cex w16sdtdh wp14">
+<w:ftr xmlns:wpc="http://schemas.microsoft.com/office/word/2010/wordprocessingCanvas" xmlns:cx="http://schemas.microsoft.com/office/drawing/2014/chartex" xmlns:cx1="http://schemas.microsoft.com/office/drawing/2015/9/8/chartex" xmlns:cx2="http://schemas.microsoft.com/office/drawing/2015/10/21/chartex" xmlns:cx3="http://schemas.microsoft.com/office/drawing/2016/5/9/chartex" xmlns:cx4="http://schemas.microsoft.com/office/drawing/2016/5/10/chartex" xmlns:cx5="http://schemas.microsoft.com/office/drawing/2016/5/11/chartex" xmlns:cx6="http://schemas.microsoft.com/office/drawing/2016/5/12/chartex" xmlns:cx7="http://schemas.microsoft.com/office/drawing/2016/5/13/chartex" xmlns:cx8="http://schemas.microsoft.com/office/drawing/2016/5/14/chartex" xmlns:mc="http://schemas.openxmlformats.org/markup-compatibility/2006" xmlns:aink="http://schemas.microsoft.com/office/drawing/2016/ink" xmlns:am3d="http://schemas.microsoft.com/office/drawing/2017/model3d" xmlns:o="urn:schemas-microsoft-com:office:office" xmlns:oel="http://schemas.microsoft.com/office/2019/extlst" xmlns:r="http://schemas.openxmlformats.org/officeDocument/2006/relationships" xmlns:m="http://schemas.openxmlformats.org/officeDocument/2006/math" xmlns:v="urn:schemas-microsoft-com:vml" xmlns:wp14="http://schemas.microsoft.com/office/word/2010/wordprocessingDrawing" xmlns:wp="http://schemas.openxmlformats.org/drawingml/2006/wordprocessingDrawing" xmlns:w10="urn:schemas-microsoft-com:office:word" xmlns:w="http://schemas.openxmlformats.org/wordprocessingml/2006/main" xmlns:w14="http://schemas.microsoft.com/office/word/2010/wordml" xmlns:w15="http://schemas.microsoft.com/office/word/2012/wordml" xmlns:w16cex="http://schemas.microsoft.com/office/word/2018/wordml/cex" xmlns:w16cid="http://schemas.microsoft.com/office/word/2016/wordml/cid" xmlns:w16="http://schemas.microsoft.com/office/word/2018/wordml" xmlns:w16sdtdh="http://schemas.microsoft.com/office/word/2020/wordml/sdtdatahash" xmlns:w16se="http://schemas.microsoft.com/office/word/2015/wordml/symex" xmlns:wpg="http://schemas.microsoft.com/office/word/2010/wordprocessingGroup" xmlns:wpi="http://schemas.microsoft.com/office/word/2010/wordprocessingInk" xmlns:wne="http://schemas.microsoft.com/office/word/2006/wordml" xmlns:wps="http://schemas.microsoft.com/office/word/2010/wordprocessingShape" mc:Ignorable="w14 w15 w16se w16cid w16 w16cex w16sdtdh wp14">
   <w:p>
     <w:pPr>
       <w:pBdr>
@@ -2970,7 +3174,7 @@
 </file>
 
 <file path=word/footnotes.xml><?xml version="1.0" encoding="utf-8"?>
-<w:footnotes xmlns:wpc="http://schemas.microsoft.com/office/word/2010/wordprocessingCanvas" xmlns:cx="http://schemas.microsoft.com/office/drawing/2014/chartex" xmlns:cx1="http://schemas.microsoft.com/office/drawing/2015/9/8/chartex" xmlns:cx2="http://schemas.microsoft.com/office/drawing/2015/10/21/chartex" xmlns:cx3="http://schemas.microsoft.com/office/drawing/2016/5/9/chartex" xmlns:cx4="http://schemas.microsoft.com/office/drawing/2016/5/10/chartex" xmlns:cx5="http://schemas.microsoft.com/office/drawing/2016/5/11/chartex" xmlns:cx6="http://schemas.microsoft.com/office/drawing/2016/5/12/chartex" xmlns:cx7="http://schemas.microsoft.com/office/drawing/2016/5/13/chartex" xmlns:cx8="http://schemas.microsoft.com/office/drawing/2016/5/14/chartex" xmlns:mc="http://schemas.openxmlformats.org/markup-compatibility/2006" xmlns:aink="http://schemas.microsoft.com/office/drawing/2016/ink" xmlns:am3d="http://schemas.microsoft.com/office/drawing/2017/model3d" xmlns:o="urn:schemas-microsoft-com:office:office" xmlns:oel="http://schemas.microsoft.com/office/2019/extlst" xmlns:r="http://schemas.openxmlformats.org/officeDocument/2006/relationships" xmlns:m="http://schemas.openxmlformats.org/officeDocument/2006/math" xmlns:v="urn:schemas-microsoft-com:vml" xmlns:wp14="http://schemas.microsoft.com/office/word/2010/wordprocessingDrawing" xmlns:wp="http://schemas.openxmlformats.org/drawingml/2006/wordprocessingDrawing" xmlns:w10="urn:schemas-microsoft-com:office:word" xmlns:w="http://schemas.openxmlformats.org/wordprocessingml/2006/main" xmlns:w14="http://schemas.microsoft.com/office/word/2010/wordml" xmlns:w15="http://schemas.microsoft.com/office/word/2012/wordml" xmlns:w16cex="http://schemas.microsoft.com/office/word/2018/wordml/cex" xmlns:w16cid="http://schemas.microsoft.com/office/word/2016/wordml/cid" xmlns:w16="http://schemas.microsoft.com/office/word/2018/wordml" xmlns:w16du="http://schemas.microsoft.com/office/word/2023/wordml/word16du" xmlns:w16sdtdh="http://schemas.microsoft.com/office/word/2020/wordml/sdtdatahash" xmlns:w16se="http://schemas.microsoft.com/office/word/2015/wordml/symex" xmlns:wpg="http://schemas.microsoft.com/office/word/2010/wordprocessingGroup" xmlns:wpi="http://schemas.microsoft.com/office/word/2010/wordprocessingInk" xmlns:wne="http://schemas.microsoft.com/office/word/2006/wordml" xmlns:wps="http://schemas.microsoft.com/office/word/2010/wordprocessingShape" mc:Ignorable="w14 w15 w16se w16cid w16 w16cex w16sdtdh wp14">
+<w:footnotes xmlns:wpc="http://schemas.microsoft.com/office/word/2010/wordprocessingCanvas" xmlns:cx="http://schemas.microsoft.com/office/drawing/2014/chartex" xmlns:cx1="http://schemas.microsoft.com/office/drawing/2015/9/8/chartex" xmlns:cx2="http://schemas.microsoft.com/office/drawing/2015/10/21/chartex" xmlns:cx3="http://schemas.microsoft.com/office/drawing/2016/5/9/chartex" xmlns:cx4="http://schemas.microsoft.com/office/drawing/2016/5/10/chartex" xmlns:cx5="http://schemas.microsoft.com/office/drawing/2016/5/11/chartex" xmlns:cx6="http://schemas.microsoft.com/office/drawing/2016/5/12/chartex" xmlns:cx7="http://schemas.microsoft.com/office/drawing/2016/5/13/chartex" xmlns:cx8="http://schemas.microsoft.com/office/drawing/2016/5/14/chartex" xmlns:mc="http://schemas.openxmlformats.org/markup-compatibility/2006" xmlns:aink="http://schemas.microsoft.com/office/drawing/2016/ink" xmlns:am3d="http://schemas.microsoft.com/office/drawing/2017/model3d" xmlns:o="urn:schemas-microsoft-com:office:office" xmlns:oel="http://schemas.microsoft.com/office/2019/extlst" xmlns:r="http://schemas.openxmlformats.org/officeDocument/2006/relationships" xmlns:m="http://schemas.openxmlformats.org/officeDocument/2006/math" xmlns:v="urn:schemas-microsoft-com:vml" xmlns:wp14="http://schemas.microsoft.com/office/word/2010/wordprocessingDrawing" xmlns:wp="http://schemas.openxmlformats.org/drawingml/2006/wordprocessingDrawing" xmlns:w10="urn:schemas-microsoft-com:office:word" xmlns:w="http://schemas.openxmlformats.org/wordprocessingml/2006/main" xmlns:w14="http://schemas.microsoft.com/office/word/2010/wordml" xmlns:w15="http://schemas.microsoft.com/office/word/2012/wordml" xmlns:w16cex="http://schemas.microsoft.com/office/word/2018/wordml/cex" xmlns:w16cid="http://schemas.microsoft.com/office/word/2016/wordml/cid" xmlns:w16="http://schemas.microsoft.com/office/word/2018/wordml" xmlns:w16sdtdh="http://schemas.microsoft.com/office/word/2020/wordml/sdtdatahash" xmlns:w16se="http://schemas.microsoft.com/office/word/2015/wordml/symex" xmlns:wpg="http://schemas.microsoft.com/office/word/2010/wordprocessingGroup" xmlns:wpi="http://schemas.microsoft.com/office/word/2010/wordprocessingInk" xmlns:wne="http://schemas.microsoft.com/office/word/2006/wordml" xmlns:wps="http://schemas.microsoft.com/office/word/2010/wordprocessingShape" mc:Ignorable="w14 w15 w16se w16cid w16 w16cex w16sdtdh wp14">
   <w:footnote w:type="separator" w:id="-1">
     <w:p>
       <w:pPr>
@@ -2995,7 +3199,7 @@
 </file>
 
 <file path=word/header1.xml><?xml version="1.0" encoding="utf-8"?>
-<w:hdr xmlns:wpc="http://schemas.microsoft.com/office/word/2010/wordprocessingCanvas" xmlns:cx="http://schemas.microsoft.com/office/drawing/2014/chartex" xmlns:cx1="http://schemas.microsoft.com/office/drawing/2015/9/8/chartex" xmlns:cx2="http://schemas.microsoft.com/office/drawing/2015/10/21/chartex" xmlns:cx3="http://schemas.microsoft.com/office/drawing/2016/5/9/chartex" xmlns:cx4="http://schemas.microsoft.com/office/drawing/2016/5/10/chartex" xmlns:cx5="http://schemas.microsoft.com/office/drawing/2016/5/11/chartex" xmlns:cx6="http://schemas.microsoft.com/office/drawing/2016/5/12/chartex" xmlns:cx7="http://schemas.microsoft.com/office/drawing/2016/5/13/chartex" xmlns:cx8="http://schemas.microsoft.com/office/drawing/2016/5/14/chartex" xmlns:mc="http://schemas.openxmlformats.org/markup-compatibility/2006" xmlns:aink="http://schemas.microsoft.com/office/drawing/2016/ink" xmlns:am3d="http://schemas.microsoft.com/office/drawing/2017/model3d" xmlns:o="urn:schemas-microsoft-com:office:office" xmlns:oel="http://schemas.microsoft.com/office/2019/extlst" xmlns:r="http://schemas.openxmlformats.org/officeDocument/2006/relationships" xmlns:m="http://schemas.openxmlformats.org/officeDocument/2006/math" xmlns:v="urn:schemas-microsoft-com:vml" xmlns:wp14="http://schemas.microsoft.com/office/word/2010/wordprocessingDrawing" xmlns:wp="http://schemas.openxmlformats.org/drawingml/2006/wordprocessingDrawing" xmlns:w10="urn:schemas-microsoft-com:office:word" xmlns:w="http://schemas.openxmlformats.org/wordprocessingml/2006/main" xmlns:w14="http://schemas.microsoft.com/office/word/2010/wordml" xmlns:w15="http://schemas.microsoft.com/office/word/2012/wordml" xmlns:w16cex="http://schemas.microsoft.com/office/word/2018/wordml/cex" xmlns:w16cid="http://schemas.microsoft.com/office/word/2016/wordml/cid" xmlns:w16="http://schemas.microsoft.com/office/word/2018/wordml" xmlns:w16du="http://schemas.microsoft.com/office/word/2023/wordml/word16du" xmlns:w16sdtdh="http://schemas.microsoft.com/office/word/2020/wordml/sdtdatahash" xmlns:w16se="http://schemas.microsoft.com/office/word/2015/wordml/symex" xmlns:wpg="http://schemas.microsoft.com/office/word/2010/wordprocessingGroup" xmlns:wpi="http://schemas.microsoft.com/office/word/2010/wordprocessingInk" xmlns:wne="http://schemas.microsoft.com/office/word/2006/wordml" xmlns:wps="http://schemas.microsoft.com/office/word/2010/wordprocessingShape" mc:Ignorable="w14 w15 w16se w16cid w16 w16cex w16sdtdh wp14">
+<w:hdr xmlns:wpc="http://schemas.microsoft.com/office/word/2010/wordprocessingCanvas" xmlns:cx="http://schemas.microsoft.com/office/drawing/2014/chartex" xmlns:cx1="http://schemas.microsoft.com/office/drawing/2015/9/8/chartex" xmlns:cx2="http://schemas.microsoft.com/office/drawing/2015/10/21/chartex" xmlns:cx3="http://schemas.microsoft.com/office/drawing/2016/5/9/chartex" xmlns:cx4="http://schemas.microsoft.com/office/drawing/2016/5/10/chartex" xmlns:cx5="http://schemas.microsoft.com/office/drawing/2016/5/11/chartex" xmlns:cx6="http://schemas.microsoft.com/office/drawing/2016/5/12/chartex" xmlns:cx7="http://schemas.microsoft.com/office/drawing/2016/5/13/chartex" xmlns:cx8="http://schemas.microsoft.com/office/drawing/2016/5/14/chartex" xmlns:mc="http://schemas.openxmlformats.org/markup-compatibility/2006" xmlns:aink="http://schemas.microsoft.com/office/drawing/2016/ink" xmlns:am3d="http://schemas.microsoft.com/office/drawing/2017/model3d" xmlns:o="urn:schemas-microsoft-com:office:office" xmlns:oel="http://schemas.microsoft.com/office/2019/extlst" xmlns:r="http://schemas.openxmlformats.org/officeDocument/2006/relationships" xmlns:m="http://schemas.openxmlformats.org/officeDocument/2006/math" xmlns:v="urn:schemas-microsoft-com:vml" xmlns:wp14="http://schemas.microsoft.com/office/word/2010/wordprocessingDrawing" xmlns:wp="http://schemas.openxmlformats.org/drawingml/2006/wordprocessingDrawing" xmlns:w10="urn:schemas-microsoft-com:office:word" xmlns:w="http://schemas.openxmlformats.org/wordprocessingml/2006/main" xmlns:w14="http://schemas.microsoft.com/office/word/2010/wordml" xmlns:w15="http://schemas.microsoft.com/office/word/2012/wordml" xmlns:w16cex="http://schemas.microsoft.com/office/word/2018/wordml/cex" xmlns:w16cid="http://schemas.microsoft.com/office/word/2016/wordml/cid" xmlns:w16="http://schemas.microsoft.com/office/word/2018/wordml" xmlns:w16sdtdh="http://schemas.microsoft.com/office/word/2020/wordml/sdtdatahash" xmlns:w16se="http://schemas.microsoft.com/office/word/2015/wordml/symex" xmlns:wpg="http://schemas.microsoft.com/office/word/2010/wordprocessingGroup" xmlns:wpi="http://schemas.microsoft.com/office/word/2010/wordprocessingInk" xmlns:wne="http://schemas.microsoft.com/office/word/2006/wordml" xmlns:wps="http://schemas.microsoft.com/office/word/2010/wordprocessingShape" mc:Ignorable="w14 w15 w16se w16cid w16 w16cex w16sdtdh wp14">
   <w:p>
     <w:pPr>
       <w:jc w:val="center"/>
@@ -3115,7 +3319,7 @@
 </file>
 
 <file path=word/numbering.xml><?xml version="1.0" encoding="utf-8"?>
-<w:numbering xmlns:wpc="http://schemas.microsoft.com/office/word/2010/wordprocessingCanvas" xmlns:cx="http://schemas.microsoft.com/office/drawing/2014/chartex" xmlns:cx1="http://schemas.microsoft.com/office/drawing/2015/9/8/chartex" xmlns:cx2="http://schemas.microsoft.com/office/drawing/2015/10/21/chartex" xmlns:cx3="http://schemas.microsoft.com/office/drawing/2016/5/9/chartex" xmlns:cx4="http://schemas.microsoft.com/office/drawing/2016/5/10/chartex" xmlns:cx5="http://schemas.microsoft.com/office/drawing/2016/5/11/chartex" xmlns:cx6="http://schemas.microsoft.com/office/drawing/2016/5/12/chartex" xmlns:cx7="http://schemas.microsoft.com/office/drawing/2016/5/13/chartex" xmlns:cx8="http://schemas.microsoft.com/office/drawing/2016/5/14/chartex" xmlns:mc="http://schemas.openxmlformats.org/markup-compatibility/2006" xmlns:aink="http://schemas.microsoft.com/office/drawing/2016/ink" xmlns:am3d="http://schemas.microsoft.com/office/drawing/2017/model3d" xmlns:o="urn:schemas-microsoft-com:office:office" xmlns:oel="http://schemas.microsoft.com/office/2019/extlst" xmlns:r="http://schemas.openxmlformats.org/officeDocument/2006/relationships" xmlns:m="http://schemas.openxmlformats.org/officeDocument/2006/math" xmlns:v="urn:schemas-microsoft-com:vml" xmlns:wp14="http://schemas.microsoft.com/office/word/2010/wordprocessingDrawing" xmlns:wp="http://schemas.openxmlformats.org/drawingml/2006/wordprocessingDrawing" xmlns:w10="urn:schemas-microsoft-com:office:word" xmlns:w="http://schemas.openxmlformats.org/wordprocessingml/2006/main" xmlns:w14="http://schemas.microsoft.com/office/word/2010/wordml" xmlns:w15="http://schemas.microsoft.com/office/word/2012/wordml" xmlns:w16cex="http://schemas.microsoft.com/office/word/2018/wordml/cex" xmlns:w16cid="http://schemas.microsoft.com/office/word/2016/wordml/cid" xmlns:w16="http://schemas.microsoft.com/office/word/2018/wordml" xmlns:w16du="http://schemas.microsoft.com/office/word/2023/wordml/word16du" xmlns:w16sdtdh="http://schemas.microsoft.com/office/word/2020/wordml/sdtdatahash" xmlns:w16se="http://schemas.microsoft.com/office/word/2015/wordml/symex" xmlns:wpg="http://schemas.microsoft.com/office/word/2010/wordprocessingGroup" xmlns:wpi="http://schemas.microsoft.com/office/word/2010/wordprocessingInk" xmlns:wne="http://schemas.microsoft.com/office/word/2006/wordml" xmlns:wps="http://schemas.microsoft.com/office/word/2010/wordprocessingShape" mc:Ignorable="w14 w15 w16se w16cid w16 w16cex w16sdtdh wp14">
+<w:numbering xmlns:wpc="http://schemas.microsoft.com/office/word/2010/wordprocessingCanvas" xmlns:cx="http://schemas.microsoft.com/office/drawing/2014/chartex" xmlns:cx1="http://schemas.microsoft.com/office/drawing/2015/9/8/chartex" xmlns:cx2="http://schemas.microsoft.com/office/drawing/2015/10/21/chartex" xmlns:cx3="http://schemas.microsoft.com/office/drawing/2016/5/9/chartex" xmlns:cx4="http://schemas.microsoft.com/office/drawing/2016/5/10/chartex" xmlns:cx5="http://schemas.microsoft.com/office/drawing/2016/5/11/chartex" xmlns:cx6="http://schemas.microsoft.com/office/drawing/2016/5/12/chartex" xmlns:cx7="http://schemas.microsoft.com/office/drawing/2016/5/13/chartex" xmlns:cx8="http://schemas.microsoft.com/office/drawing/2016/5/14/chartex" xmlns:mc="http://schemas.openxmlformats.org/markup-compatibility/2006" xmlns:aink="http://schemas.microsoft.com/office/drawing/2016/ink" xmlns:am3d="http://schemas.microsoft.com/office/drawing/2017/model3d" xmlns:o="urn:schemas-microsoft-com:office:office" xmlns:oel="http://schemas.microsoft.com/office/2019/extlst" xmlns:r="http://schemas.openxmlformats.org/officeDocument/2006/relationships" xmlns:m="http://schemas.openxmlformats.org/officeDocument/2006/math" xmlns:v="urn:schemas-microsoft-com:vml" xmlns:wp14="http://schemas.microsoft.com/office/word/2010/wordprocessingDrawing" xmlns:wp="http://schemas.openxmlformats.org/drawingml/2006/wordprocessingDrawing" xmlns:w10="urn:schemas-microsoft-com:office:word" xmlns:w="http://schemas.openxmlformats.org/wordprocessingml/2006/main" xmlns:w14="http://schemas.microsoft.com/office/word/2010/wordml" xmlns:w15="http://schemas.microsoft.com/office/word/2012/wordml" xmlns:w16cex="http://schemas.microsoft.com/office/word/2018/wordml/cex" xmlns:w16cid="http://schemas.microsoft.com/office/word/2016/wordml/cid" xmlns:w16="http://schemas.microsoft.com/office/word/2018/wordml" xmlns:w16sdtdh="http://schemas.microsoft.com/office/word/2020/wordml/sdtdatahash" xmlns:w16se="http://schemas.microsoft.com/office/word/2015/wordml/symex" xmlns:wpg="http://schemas.microsoft.com/office/word/2010/wordprocessingGroup" xmlns:wpi="http://schemas.microsoft.com/office/word/2010/wordprocessingInk" xmlns:wne="http://schemas.microsoft.com/office/word/2006/wordml" xmlns:wps="http://schemas.microsoft.com/office/word/2010/wordprocessingShape" mc:Ignorable="w14 w15 w16se w16cid w16 w16cex w16sdtdh wp14">
   <w:abstractNum w:abstractNumId="0" w15:restartNumberingAfterBreak="0">
     <w:nsid w:val="0ADD65E0"/>
     <w:multiLevelType w:val="multilevel"/>
@@ -3401,6 +3605,92 @@
     </w:lvl>
   </w:abstractNum>
   <w:abstractNum w:abstractNumId="3" w15:restartNumberingAfterBreak="0">
+    <w:nsid w:val="1CA81445"/>
+    <w:multiLevelType w:val="multilevel"/>
+    <w:tmpl w:val="BFC8E7DE"/>
+    <w:lvl w:ilvl="0">
+      <w:start w:val="1"/>
+      <w:numFmt w:val="decimal"/>
+      <w:lvlText w:val="%1)"/>
+      <w:lvlJc w:val="left"/>
+      <w:pPr>
+        <w:ind w:left="720" w:hanging="360"/>
+      </w:pPr>
+    </w:lvl>
+    <w:lvl w:ilvl="1">
+      <w:start w:val="1"/>
+      <w:numFmt w:val="lowerLetter"/>
+      <w:lvlText w:val="%2."/>
+      <w:lvlJc w:val="left"/>
+      <w:pPr>
+        <w:ind w:left="1440" w:hanging="360"/>
+      </w:pPr>
+    </w:lvl>
+    <w:lvl w:ilvl="2">
+      <w:start w:val="1"/>
+      <w:numFmt w:val="lowerRoman"/>
+      <w:lvlText w:val="%3."/>
+      <w:lvlJc w:val="right"/>
+      <w:pPr>
+        <w:ind w:left="2160" w:hanging="180"/>
+      </w:pPr>
+    </w:lvl>
+    <w:lvl w:ilvl="3">
+      <w:start w:val="1"/>
+      <w:numFmt w:val="decimal"/>
+      <w:lvlText w:val="%4."/>
+      <w:lvlJc w:val="left"/>
+      <w:pPr>
+        <w:ind w:left="2880" w:hanging="360"/>
+      </w:pPr>
+    </w:lvl>
+    <w:lvl w:ilvl="4">
+      <w:start w:val="1"/>
+      <w:numFmt w:val="lowerLetter"/>
+      <w:lvlText w:val="%5."/>
+      <w:lvlJc w:val="left"/>
+      <w:pPr>
+        <w:ind w:left="3600" w:hanging="360"/>
+      </w:pPr>
+    </w:lvl>
+    <w:lvl w:ilvl="5">
+      <w:start w:val="1"/>
+      <w:numFmt w:val="lowerRoman"/>
+      <w:lvlText w:val="%6."/>
+      <w:lvlJc w:val="right"/>
+      <w:pPr>
+        <w:ind w:left="4320" w:hanging="180"/>
+      </w:pPr>
+    </w:lvl>
+    <w:lvl w:ilvl="6">
+      <w:start w:val="1"/>
+      <w:numFmt w:val="decimal"/>
+      <w:lvlText w:val="%7."/>
+      <w:lvlJc w:val="left"/>
+      <w:pPr>
+        <w:ind w:left="5040" w:hanging="360"/>
+      </w:pPr>
+    </w:lvl>
+    <w:lvl w:ilvl="7">
+      <w:start w:val="1"/>
+      <w:numFmt w:val="lowerLetter"/>
+      <w:lvlText w:val="%8."/>
+      <w:lvlJc w:val="left"/>
+      <w:pPr>
+        <w:ind w:left="5760" w:hanging="360"/>
+      </w:pPr>
+    </w:lvl>
+    <w:lvl w:ilvl="8">
+      <w:start w:val="1"/>
+      <w:numFmt w:val="lowerRoman"/>
+      <w:lvlText w:val="%9."/>
+      <w:lvlJc w:val="right"/>
+      <w:pPr>
+        <w:ind w:left="6480" w:hanging="180"/>
+      </w:pPr>
+    </w:lvl>
+  </w:abstractNum>
+  <w:abstractNum w:abstractNumId="4" w15:restartNumberingAfterBreak="0">
     <w:nsid w:val="25C665A1"/>
     <w:multiLevelType w:val="multilevel"/>
     <w:tmpl w:val="4A24D0A6"/>
@@ -3486,7 +3776,7 @@
       </w:pPr>
     </w:lvl>
   </w:abstractNum>
-  <w:abstractNum w:abstractNumId="4" w15:restartNumberingAfterBreak="0">
+  <w:abstractNum w:abstractNumId="5" w15:restartNumberingAfterBreak="0">
     <w:nsid w:val="2D1D5E9C"/>
     <w:multiLevelType w:val="hybridMultilevel"/>
     <w:tmpl w:val="4612AF42"/>
@@ -3598,7 +3888,7 @@
       </w:rPr>
     </w:lvl>
   </w:abstractNum>
-  <w:abstractNum w:abstractNumId="5" w15:restartNumberingAfterBreak="0">
+  <w:abstractNum w:abstractNumId="6" w15:restartNumberingAfterBreak="0">
     <w:nsid w:val="3B6971B7"/>
     <w:multiLevelType w:val="multilevel"/>
     <w:tmpl w:val="B6DA5466"/>
@@ -3684,7 +3974,7 @@
       </w:pPr>
     </w:lvl>
   </w:abstractNum>
-  <w:abstractNum w:abstractNumId="6" w15:restartNumberingAfterBreak="0">
+  <w:abstractNum w:abstractNumId="7" w15:restartNumberingAfterBreak="0">
     <w:nsid w:val="4B7F05FE"/>
     <w:multiLevelType w:val="multilevel"/>
     <w:tmpl w:val="390CEC78"/>
@@ -3803,19 +4093,22 @@
     <w:abstractNumId w:val="2"/>
   </w:num>
   <w:num w:numId="3" w16cid:durableId="1479613486">
-    <w:abstractNumId w:val="3"/>
+    <w:abstractNumId w:val="4"/>
   </w:num>
   <w:num w:numId="4" w16cid:durableId="1553073354">
-    <w:abstractNumId w:val="5"/>
+    <w:abstractNumId w:val="6"/>
   </w:num>
   <w:num w:numId="5" w16cid:durableId="1260142746">
-    <w:abstractNumId w:val="6"/>
+    <w:abstractNumId w:val="7"/>
   </w:num>
   <w:num w:numId="6" w16cid:durableId="597712991">
-    <w:abstractNumId w:val="4"/>
+    <w:abstractNumId w:val="5"/>
   </w:num>
   <w:num w:numId="7" w16cid:durableId="1494488556">
     <w:abstractNumId w:val="1"/>
+  </w:num>
+  <w:num w:numId="8" w16cid:durableId="1401052534">
+    <w:abstractNumId w:val="3"/>
   </w:num>
 </w:numbering>
 </file>

</xml_diff>

<commit_message>
updated docx and pdf #32
</commit_message>
<xml_diff>
--- a/CV Next.docx
+++ b/CV Next.docx
@@ -1,6 +1,6 @@
 
 <file path=word/document.xml><?xml version="1.0" encoding="utf-8"?>
-<w:document xmlns:wpc="http://schemas.microsoft.com/office/word/2010/wordprocessingCanvas" xmlns:cx="http://schemas.microsoft.com/office/drawing/2014/chartex" xmlns:cx1="http://schemas.microsoft.com/office/drawing/2015/9/8/chartex" xmlns:cx2="http://schemas.microsoft.com/office/drawing/2015/10/21/chartex" xmlns:cx3="http://schemas.microsoft.com/office/drawing/2016/5/9/chartex" xmlns:cx4="http://schemas.microsoft.com/office/drawing/2016/5/10/chartex" xmlns:cx5="http://schemas.microsoft.com/office/drawing/2016/5/11/chartex" xmlns:cx6="http://schemas.microsoft.com/office/drawing/2016/5/12/chartex" xmlns:cx7="http://schemas.microsoft.com/office/drawing/2016/5/13/chartex" xmlns:cx8="http://schemas.microsoft.com/office/drawing/2016/5/14/chartex" xmlns:mc="http://schemas.openxmlformats.org/markup-compatibility/2006" xmlns:aink="http://schemas.microsoft.com/office/drawing/2016/ink" xmlns:am3d="http://schemas.microsoft.com/office/drawing/2017/model3d" xmlns:o="urn:schemas-microsoft-com:office:office" xmlns:oel="http://schemas.microsoft.com/office/2019/extlst" xmlns:r="http://schemas.openxmlformats.org/officeDocument/2006/relationships" xmlns:m="http://schemas.openxmlformats.org/officeDocument/2006/math" xmlns:v="urn:schemas-microsoft-com:vml" xmlns:wp14="http://schemas.microsoft.com/office/word/2010/wordprocessingDrawing" xmlns:wp="http://schemas.openxmlformats.org/drawingml/2006/wordprocessingDrawing" xmlns:w10="urn:schemas-microsoft-com:office:word" xmlns:w="http://schemas.openxmlformats.org/wordprocessingml/2006/main" xmlns:w14="http://schemas.microsoft.com/office/word/2010/wordml" xmlns:w15="http://schemas.microsoft.com/office/word/2012/wordml" xmlns:w16cex="http://schemas.microsoft.com/office/word/2018/wordml/cex" xmlns:w16cid="http://schemas.microsoft.com/office/word/2016/wordml/cid" xmlns:w16="http://schemas.microsoft.com/office/word/2018/wordml" xmlns:w16du="http://schemas.microsoft.com/office/word/2023/wordml/word16du" xmlns:w16sdtdh="http://schemas.microsoft.com/office/word/2020/wordml/sdtdatahash" xmlns:w16se="http://schemas.microsoft.com/office/word/2015/wordml/symex" xmlns:wpg="http://schemas.microsoft.com/office/word/2010/wordprocessingGroup" xmlns:wpi="http://schemas.microsoft.com/office/word/2010/wordprocessingInk" xmlns:wne="http://schemas.microsoft.com/office/word/2006/wordml" xmlns:wps="http://schemas.microsoft.com/office/word/2010/wordprocessingShape" mc:Ignorable="w14 w15 w16se w16cid w16 w16cex w16sdtdh wp14">
+<w:document xmlns:wpc="http://schemas.microsoft.com/office/word/2010/wordprocessingCanvas" xmlns:cx="http://schemas.microsoft.com/office/drawing/2014/chartex" xmlns:cx1="http://schemas.microsoft.com/office/drawing/2015/9/8/chartex" xmlns:cx2="http://schemas.microsoft.com/office/drawing/2015/10/21/chartex" xmlns:cx3="http://schemas.microsoft.com/office/drawing/2016/5/9/chartex" xmlns:cx4="http://schemas.microsoft.com/office/drawing/2016/5/10/chartex" xmlns:cx5="http://schemas.microsoft.com/office/drawing/2016/5/11/chartex" xmlns:cx6="http://schemas.microsoft.com/office/drawing/2016/5/12/chartex" xmlns:cx7="http://schemas.microsoft.com/office/drawing/2016/5/13/chartex" xmlns:cx8="http://schemas.microsoft.com/office/drawing/2016/5/14/chartex" xmlns:mc="http://schemas.openxmlformats.org/markup-compatibility/2006" xmlns:aink="http://schemas.microsoft.com/office/drawing/2016/ink" xmlns:am3d="http://schemas.microsoft.com/office/drawing/2017/model3d" xmlns:o="urn:schemas-microsoft-com:office:office" xmlns:oel="http://schemas.microsoft.com/office/2019/extlst" xmlns:r="http://schemas.openxmlformats.org/officeDocument/2006/relationships" xmlns:m="http://schemas.openxmlformats.org/officeDocument/2006/math" xmlns:v="urn:schemas-microsoft-com:vml" xmlns:wp14="http://schemas.microsoft.com/office/word/2010/wordprocessingDrawing" xmlns:wp="http://schemas.openxmlformats.org/drawingml/2006/wordprocessingDrawing" xmlns:w10="urn:schemas-microsoft-com:office:word" xmlns:w="http://schemas.openxmlformats.org/wordprocessingml/2006/main" xmlns:w14="http://schemas.microsoft.com/office/word/2010/wordml" xmlns:w15="http://schemas.microsoft.com/office/word/2012/wordml" xmlns:w16cex="http://schemas.microsoft.com/office/word/2018/wordml/cex" xmlns:w16cid="http://schemas.microsoft.com/office/word/2016/wordml/cid" xmlns:w16="http://schemas.microsoft.com/office/word/2018/wordml" xmlns:w16sdtdh="http://schemas.microsoft.com/office/word/2020/wordml/sdtdatahash" xmlns:w16se="http://schemas.microsoft.com/office/word/2015/wordml/symex" xmlns:wpg="http://schemas.microsoft.com/office/word/2010/wordprocessingGroup" xmlns:wpi="http://schemas.microsoft.com/office/word/2010/wordprocessingInk" xmlns:wne="http://schemas.microsoft.com/office/word/2006/wordml" xmlns:wps="http://schemas.microsoft.com/office/word/2010/wordprocessingShape" mc:Ignorable="w14 w15 w16se w16cid w16 w16cex w16sdtdh wp14">
   <w:body>
     <w:p>
       <w:pPr>
@@ -1673,6 +1673,7 @@
           <w:right w:val="nil"/>
           <w:between w:val="nil"/>
         </w:pBdr>
+        <w:spacing w:after="0"/>
         <w:rPr>
           <w:rFonts w:ascii="David" w:eastAsia="David" w:hAnsi="David" w:cs="David"/>
           <w:color w:val="000000"/>
@@ -1682,14 +1683,25 @@
       </w:pPr>
       <w:bookmarkStart w:id="5" w:name="_heading=h.3znysh7" w:colFirst="0" w:colLast="0"/>
       <w:bookmarkEnd w:id="5"/>
-      <w:r>
-        <w:rPr>
-          <w:rFonts w:ascii="David" w:eastAsia="David" w:hAnsi="David" w:cs="David"/>
-          <w:sz w:val="24"/>
-          <w:szCs w:val="24"/>
-          <w:lang w:val="en-IL"/>
-        </w:rPr>
-        <w:t>React.next -</w:t>
+      <w:proofErr w:type="spellStart"/>
+      <w:r>
+        <w:rPr>
+          <w:rFonts w:ascii="David" w:eastAsia="David" w:hAnsi="David" w:cs="David"/>
+          <w:sz w:val="24"/>
+          <w:szCs w:val="24"/>
+          <w:lang w:val="en-IL"/>
+        </w:rPr>
+        <w:t>React.next</w:t>
+      </w:r>
+      <w:proofErr w:type="spellEnd"/>
+      <w:r>
+        <w:rPr>
+          <w:rFonts w:ascii="David" w:eastAsia="David" w:hAnsi="David" w:cs="David"/>
+          <w:sz w:val="24"/>
+          <w:szCs w:val="24"/>
+          <w:lang w:val="en-IL"/>
+        </w:rPr>
+        <w:t xml:space="preserve"> -</w:t>
       </w:r>
       <w:r>
         <w:rPr>
@@ -1708,6 +1720,97 @@
           <w:lang w:val="en-IL"/>
         </w:rPr>
         <w:t>application.</w:t>
+      </w:r>
+    </w:p>
+    <w:p>
+      <w:pPr>
+        <w:numPr>
+          <w:ilvl w:val="0"/>
+          <w:numId w:val="5"/>
+        </w:numPr>
+        <w:pBdr>
+          <w:top w:val="nil"/>
+          <w:left w:val="nil"/>
+          <w:bottom w:val="nil"/>
+          <w:right w:val="nil"/>
+          <w:between w:val="nil"/>
+        </w:pBdr>
+        <w:rPr>
+          <w:rFonts w:ascii="David" w:eastAsia="David" w:hAnsi="David" w:cs="David"/>
+          <w:color w:val="000000"/>
+          <w:sz w:val="24"/>
+          <w:szCs w:val="24"/>
+        </w:rPr>
+      </w:pPr>
+      <w:proofErr w:type="spellStart"/>
+      <w:r>
+        <w:rPr>
+          <w:rFonts w:ascii="David" w:eastAsia="David" w:hAnsi="David" w:cs="David"/>
+          <w:sz w:val="24"/>
+          <w:szCs w:val="24"/>
+        </w:rPr>
+        <w:t>Shadcn</w:t>
+      </w:r>
+      <w:proofErr w:type="spellEnd"/>
+      <w:r>
+        <w:rPr>
+          <w:rFonts w:ascii="David" w:eastAsia="David" w:hAnsi="David" w:cs="David"/>
+          <w:sz w:val="24"/>
+          <w:szCs w:val="24"/>
+        </w:rPr>
+        <w:t xml:space="preserve"> – for </w:t>
+      </w:r>
+      <w:proofErr w:type="spellStart"/>
+      <w:r>
+        <w:rPr>
+          <w:rFonts w:ascii="David" w:eastAsia="David" w:hAnsi="David" w:cs="David"/>
+          <w:sz w:val="24"/>
+          <w:szCs w:val="24"/>
+        </w:rPr>
+        <w:t>ui</w:t>
+      </w:r>
+      <w:proofErr w:type="spellEnd"/>
+      <w:r>
+        <w:rPr>
+          <w:rFonts w:ascii="David" w:eastAsia="David" w:hAnsi="David" w:cs="David"/>
+          <w:sz w:val="24"/>
+          <w:szCs w:val="24"/>
+        </w:rPr>
+        <w:t xml:space="preserve"> components (based on </w:t>
+      </w:r>
+      <w:r>
+        <w:rPr>
+          <w:rFonts w:ascii="David" w:eastAsia="David" w:hAnsi="David" w:cs="David"/>
+          <w:sz w:val="24"/>
+          <w:szCs w:val="24"/>
+        </w:rPr>
+        <w:t>radix</w:t>
+      </w:r>
+      <w:r>
+        <w:rPr>
+          <w:rFonts w:ascii="David" w:eastAsia="David" w:hAnsi="David" w:cs="David"/>
+          <w:sz w:val="24"/>
+          <w:szCs w:val="24"/>
+        </w:rPr>
+        <w:t xml:space="preserve"> </w:t>
+      </w:r>
+      <w:proofErr w:type="spellStart"/>
+      <w:r>
+        <w:rPr>
+          <w:rFonts w:ascii="David" w:eastAsia="David" w:hAnsi="David" w:cs="David"/>
+          <w:sz w:val="24"/>
+          <w:szCs w:val="24"/>
+        </w:rPr>
+        <w:t>ui</w:t>
+      </w:r>
+      <w:proofErr w:type="spellEnd"/>
+      <w:r>
+        <w:rPr>
+          <w:rFonts w:ascii="David" w:eastAsia="David" w:hAnsi="David" w:cs="David"/>
+          <w:sz w:val="24"/>
+          <w:szCs w:val="24"/>
+        </w:rPr>
+        <w:t>)</w:t>
       </w:r>
     </w:p>
     <w:p>
@@ -2411,44 +2514,6 @@
     </w:p>
     <w:p>
       <w:pPr>
-        <w:rPr>
-          <w:sz w:val="24"/>
-          <w:szCs w:val="24"/>
-          <w:lang w:val="en-IL"/>
-        </w:rPr>
-      </w:pPr>
-      <w:r>
-        <w:rPr>
-          <w:sz w:val="24"/>
-          <w:szCs w:val="24"/>
-          <w:lang w:val="en-IL"/>
-        </w:rPr>
-        <w:br w:type="page"/>
-      </w:r>
-    </w:p>
-    <w:p>
-      <w:pPr>
-        <w:pStyle w:val="Heading2"/>
-        <w:rPr>
-          <w:sz w:val="28"/>
-          <w:szCs w:val="28"/>
-          <w:lang w:val="en-IL"/>
-        </w:rPr>
-      </w:pPr>
-      <w:bookmarkStart w:id="11" w:name="_Toc136105400"/>
-      <w:r>
-        <w:rPr>
-          <w:sz w:val="28"/>
-          <w:szCs w:val="28"/>
-          <w:lang w:val="en-IL"/>
-        </w:rPr>
-        <w:lastRenderedPageBreak/>
-        <w:t>Comments</w:t>
-      </w:r>
-      <w:bookmarkEnd w:id="11"/>
-    </w:p>
-    <w:p>
-      <w:pPr>
         <w:pStyle w:val="ListParagraph"/>
         <w:numPr>
           <w:ilvl w:val="0"/>
@@ -2464,10 +2529,45 @@
         <w:rPr>
           <w:sz w:val="24"/>
           <w:szCs w:val="24"/>
-          <w:lang w:val="en-IL"/>
-        </w:rPr>
-        <w:t>Unique ID</w:t>
-      </w:r>
+        </w:rPr>
+        <w:t>Preview</w:t>
+      </w:r>
+      <w:r>
+        <w:rPr>
+          <w:sz w:val="24"/>
+          <w:szCs w:val="24"/>
+        </w:rPr>
+        <w:t xml:space="preserve"> (Screenshot)</w:t>
+      </w:r>
+      <w:r>
+        <w:rPr>
+          <w:sz w:val="24"/>
+          <w:szCs w:val="24"/>
+          <w:lang w:val="en-IL"/>
+        </w:rPr>
+        <w:br w:type="page"/>
+      </w:r>
+    </w:p>
+    <w:p>
+      <w:pPr>
+        <w:pStyle w:val="Heading2"/>
+        <w:rPr>
+          <w:sz w:val="28"/>
+          <w:szCs w:val="28"/>
+          <w:lang w:val="en-IL"/>
+        </w:rPr>
+      </w:pPr>
+      <w:bookmarkStart w:id="11" w:name="_Toc136105400"/>
+      <w:r>
+        <w:rPr>
+          <w:sz w:val="28"/>
+          <w:szCs w:val="28"/>
+          <w:lang w:val="en-IL"/>
+        </w:rPr>
+        <w:lastRenderedPageBreak/>
+        <w:t>Comments</w:t>
+      </w:r>
+      <w:bookmarkEnd w:id="11"/>
     </w:p>
     <w:p>
       <w:pPr>
@@ -2488,15 +2588,7 @@
           <w:szCs w:val="24"/>
           <w:lang w:val="en-IL"/>
         </w:rPr>
-        <w:t>Document ID</w:t>
-      </w:r>
-      <w:r>
-        <w:rPr>
-          <w:sz w:val="24"/>
-          <w:szCs w:val="24"/>
-          <w:lang w:val="en-IL"/>
-        </w:rPr>
-        <w:t xml:space="preserve"> (Null if nested comment)</w:t>
+        <w:t>Unique ID</w:t>
       </w:r>
     </w:p>
     <w:p>
@@ -2518,7 +2610,15 @@
           <w:szCs w:val="24"/>
           <w:lang w:val="en-IL"/>
         </w:rPr>
-        <w:t>Parent Comment ID (Null if root comment)</w:t>
+        <w:t>Document ID</w:t>
+      </w:r>
+      <w:r>
+        <w:rPr>
+          <w:sz w:val="24"/>
+          <w:szCs w:val="24"/>
+          <w:lang w:val="en-IL"/>
+        </w:rPr>
+        <w:t xml:space="preserve"> (Null if nested comment)</w:t>
       </w:r>
     </w:p>
     <w:p>
@@ -2540,7 +2640,7 @@
           <w:szCs w:val="24"/>
           <w:lang w:val="en-IL"/>
         </w:rPr>
-        <w:t>User ID</w:t>
+        <w:t>Parent Comment ID (Null if root comment)</w:t>
       </w:r>
     </w:p>
     <w:p>
@@ -2562,7 +2662,7 @@
           <w:szCs w:val="24"/>
           <w:lang w:val="en-IL"/>
         </w:rPr>
-        <w:t>Last update (long epoch time)</w:t>
+        <w:t>User ID</w:t>
       </w:r>
     </w:p>
     <w:p>
@@ -2584,7 +2684,7 @@
           <w:szCs w:val="24"/>
           <w:lang w:val="en-IL"/>
         </w:rPr>
-        <w:t>Upvotes (list of user IDs)</w:t>
+        <w:t>Last update (long epoch time)</w:t>
       </w:r>
     </w:p>
     <w:p>
@@ -2606,8 +2706,115 @@
           <w:szCs w:val="24"/>
           <w:lang w:val="en-IL"/>
         </w:rPr>
+        <w:t>Upvotes (list of user IDs)</w:t>
+      </w:r>
+    </w:p>
+    <w:p>
+      <w:pPr>
+        <w:pStyle w:val="ListParagraph"/>
+        <w:numPr>
+          <w:ilvl w:val="0"/>
+          <w:numId w:val="6"/>
+        </w:numPr>
+        <w:rPr>
+          <w:sz w:val="24"/>
+          <w:szCs w:val="24"/>
+          <w:lang w:val="en-IL"/>
+        </w:rPr>
+      </w:pPr>
+      <w:r>
+        <w:rPr>
+          <w:sz w:val="24"/>
+          <w:szCs w:val="24"/>
+          <w:lang w:val="en-IL"/>
+        </w:rPr>
         <w:t>Downvotes (list of user IDs)</w:t>
       </w:r>
+    </w:p>
+    <w:p>
+      <w:pPr>
+        <w:rPr>
+          <w:sz w:val="24"/>
+          <w:szCs w:val="24"/>
+          <w:lang w:val="en-IL"/>
+        </w:rPr>
+      </w:pPr>
+    </w:p>
+    <w:p>
+      <w:pPr>
+        <w:pStyle w:val="Heading1"/>
+        <w:rPr>
+          <w:rFonts w:ascii="David" w:eastAsia="David" w:hAnsi="David" w:cs="David"/>
+        </w:rPr>
+      </w:pPr>
+      <w:r>
+        <w:rPr>
+          <w:rFonts w:ascii="David" w:eastAsia="David" w:hAnsi="David" w:cs="David"/>
+        </w:rPr>
+        <w:t>Workflow Logic</w:t>
+      </w:r>
+    </w:p>
+    <w:p>
+      <w:pPr>
+        <w:pStyle w:val="Heading2"/>
+        <w:rPr>
+          <w:sz w:val="28"/>
+          <w:szCs w:val="28"/>
+        </w:rPr>
+      </w:pPr>
+      <w:r>
+        <w:rPr>
+          <w:sz w:val="28"/>
+          <w:szCs w:val="28"/>
+        </w:rPr>
+        <w:t>CV Previews</w:t>
+      </w:r>
+    </w:p>
+    <w:p>
+      <w:r>
+        <w:t xml:space="preserve">There will be a cron job that will run on the </w:t>
+      </w:r>
+      <w:r>
+        <w:t xml:space="preserve">CVs </w:t>
+      </w:r>
+      <w:r>
+        <w:t>in the firebase</w:t>
+      </w:r>
+      <w:r>
+        <w:t xml:space="preserve"> DB</w:t>
+      </w:r>
+      <w:r>
+        <w:t xml:space="preserve"> and will create/get a preview for each one, then it will update the same entry in the collection with the new image.</w:t>
+      </w:r>
+    </w:p>
+    <w:p>
+      <w:r>
+        <w:t xml:space="preserve">When a user uploads an </w:t>
+      </w:r>
+      <w:r>
+        <w:t>image,</w:t>
+      </w:r>
+      <w:r>
+        <w:t xml:space="preserve"> a faster job will run immediately to provide a live preview that will update more frequently and will let the user check if the permissions are correct.</w:t>
+      </w:r>
+    </w:p>
+    <w:p>
+      <w:pPr>
+        <w:rPr>
+          <w:sz w:val="24"/>
+          <w:szCs w:val="24"/>
+          <w:lang w:val="en-IL"/>
+        </w:rPr>
+      </w:pPr>
+    </w:p>
+    <w:p>
+      <w:pPr>
+        <w:rPr>
+          <w:sz w:val="24"/>
+          <w:szCs w:val="24"/>
+          <w:lang w:val="en-IL"/>
+        </w:rPr>
+      </w:pPr>
     </w:p>
     <w:p>
       <w:pPr>
@@ -2667,7 +2874,7 @@
 </file>
 
 <file path=word/endnotes.xml><?xml version="1.0" encoding="utf-8"?>
-<w:endnotes xmlns:wpc="http://schemas.microsoft.com/office/word/2010/wordprocessingCanvas" xmlns:cx="http://schemas.microsoft.com/office/drawing/2014/chartex" xmlns:cx1="http://schemas.microsoft.com/office/drawing/2015/9/8/chartex" xmlns:cx2="http://schemas.microsoft.com/office/drawing/2015/10/21/chartex" xmlns:cx3="http://schemas.microsoft.com/office/drawing/2016/5/9/chartex" xmlns:cx4="http://schemas.microsoft.com/office/drawing/2016/5/10/chartex" xmlns:cx5="http://schemas.microsoft.com/office/drawing/2016/5/11/chartex" xmlns:cx6="http://schemas.microsoft.com/office/drawing/2016/5/12/chartex" xmlns:cx7="http://schemas.microsoft.com/office/drawing/2016/5/13/chartex" xmlns:cx8="http://schemas.microsoft.com/office/drawing/2016/5/14/chartex" xmlns:mc="http://schemas.openxmlformats.org/markup-compatibility/2006" xmlns:aink="http://schemas.microsoft.com/office/drawing/2016/ink" xmlns:am3d="http://schemas.microsoft.com/office/drawing/2017/model3d" xmlns:o="urn:schemas-microsoft-com:office:office" xmlns:oel="http://schemas.microsoft.com/office/2019/extlst" xmlns:r="http://schemas.openxmlformats.org/officeDocument/2006/relationships" xmlns:m="http://schemas.openxmlformats.org/officeDocument/2006/math" xmlns:v="urn:schemas-microsoft-com:vml" xmlns:wp14="http://schemas.microsoft.com/office/word/2010/wordprocessingDrawing" xmlns:wp="http://schemas.openxmlformats.org/drawingml/2006/wordprocessingDrawing" xmlns:w10="urn:schemas-microsoft-com:office:word" xmlns:w="http://schemas.openxmlformats.org/wordprocessingml/2006/main" xmlns:w14="http://schemas.microsoft.com/office/word/2010/wordml" xmlns:w15="http://schemas.microsoft.com/office/word/2012/wordml" xmlns:w16cex="http://schemas.microsoft.com/office/word/2018/wordml/cex" xmlns:w16cid="http://schemas.microsoft.com/office/word/2016/wordml/cid" xmlns:w16="http://schemas.microsoft.com/office/word/2018/wordml" xmlns:w16du="http://schemas.microsoft.com/office/word/2023/wordml/word16du" xmlns:w16sdtdh="http://schemas.microsoft.com/office/word/2020/wordml/sdtdatahash" xmlns:w16se="http://schemas.microsoft.com/office/word/2015/wordml/symex" xmlns:wpg="http://schemas.microsoft.com/office/word/2010/wordprocessingGroup" xmlns:wpi="http://schemas.microsoft.com/office/word/2010/wordprocessingInk" xmlns:wne="http://schemas.microsoft.com/office/word/2006/wordml" xmlns:wps="http://schemas.microsoft.com/office/word/2010/wordprocessingShape" mc:Ignorable="w14 w15 w16se w16cid w16 w16cex w16sdtdh wp14">
+<w:endnotes xmlns:wpc="http://schemas.microsoft.com/office/word/2010/wordprocessingCanvas" xmlns:cx="http://schemas.microsoft.com/office/drawing/2014/chartex" xmlns:cx1="http://schemas.microsoft.com/office/drawing/2015/9/8/chartex" xmlns:cx2="http://schemas.microsoft.com/office/drawing/2015/10/21/chartex" xmlns:cx3="http://schemas.microsoft.com/office/drawing/2016/5/9/chartex" xmlns:cx4="http://schemas.microsoft.com/office/drawing/2016/5/10/chartex" xmlns:cx5="http://schemas.microsoft.com/office/drawing/2016/5/11/chartex" xmlns:cx6="http://schemas.microsoft.com/office/drawing/2016/5/12/chartex" xmlns:cx7="http://schemas.microsoft.com/office/drawing/2016/5/13/chartex" xmlns:cx8="http://schemas.microsoft.com/office/drawing/2016/5/14/chartex" xmlns:mc="http://schemas.openxmlformats.org/markup-compatibility/2006" xmlns:aink="http://schemas.microsoft.com/office/drawing/2016/ink" xmlns:am3d="http://schemas.microsoft.com/office/drawing/2017/model3d" xmlns:o="urn:schemas-microsoft-com:office:office" xmlns:oel="http://schemas.microsoft.com/office/2019/extlst" xmlns:r="http://schemas.openxmlformats.org/officeDocument/2006/relationships" xmlns:m="http://schemas.openxmlformats.org/officeDocument/2006/math" xmlns:v="urn:schemas-microsoft-com:vml" xmlns:wp14="http://schemas.microsoft.com/office/word/2010/wordprocessingDrawing" xmlns:wp="http://schemas.openxmlformats.org/drawingml/2006/wordprocessingDrawing" xmlns:w10="urn:schemas-microsoft-com:office:word" xmlns:w="http://schemas.openxmlformats.org/wordprocessingml/2006/main" xmlns:w14="http://schemas.microsoft.com/office/word/2010/wordml" xmlns:w15="http://schemas.microsoft.com/office/word/2012/wordml" xmlns:w16cex="http://schemas.microsoft.com/office/word/2018/wordml/cex" xmlns:w16cid="http://schemas.microsoft.com/office/word/2016/wordml/cid" xmlns:w16="http://schemas.microsoft.com/office/word/2018/wordml" xmlns:w16sdtdh="http://schemas.microsoft.com/office/word/2020/wordml/sdtdatahash" xmlns:w16se="http://schemas.microsoft.com/office/word/2015/wordml/symex" xmlns:wpg="http://schemas.microsoft.com/office/word/2010/wordprocessingGroup" xmlns:wpi="http://schemas.microsoft.com/office/word/2010/wordprocessingInk" xmlns:wne="http://schemas.microsoft.com/office/word/2006/wordml" xmlns:wps="http://schemas.microsoft.com/office/word/2010/wordprocessingShape" mc:Ignorable="w14 w15 w16se w16cid w16 w16cex w16sdtdh wp14">
   <w:endnote w:type="separator" w:id="-1">
     <w:p>
       <w:pPr>
@@ -2692,7 +2899,7 @@
 </file>
 
 <file path=word/footer1.xml><?xml version="1.0" encoding="utf-8"?>
-<w:ftr xmlns:wpc="http://schemas.microsoft.com/office/word/2010/wordprocessingCanvas" xmlns:cx="http://schemas.microsoft.com/office/drawing/2014/chartex" xmlns:cx1="http://schemas.microsoft.com/office/drawing/2015/9/8/chartex" xmlns:cx2="http://schemas.microsoft.com/office/drawing/2015/10/21/chartex" xmlns:cx3="http://schemas.microsoft.com/office/drawing/2016/5/9/chartex" xmlns:cx4="http://schemas.microsoft.com/office/drawing/2016/5/10/chartex" xmlns:cx5="http://schemas.microsoft.com/office/drawing/2016/5/11/chartex" xmlns:cx6="http://schemas.microsoft.com/office/drawing/2016/5/12/chartex" xmlns:cx7="http://schemas.microsoft.com/office/drawing/2016/5/13/chartex" xmlns:cx8="http://schemas.microsoft.com/office/drawing/2016/5/14/chartex" xmlns:mc="http://schemas.openxmlformats.org/markup-compatibility/2006" xmlns:aink="http://schemas.microsoft.com/office/drawing/2016/ink" xmlns:am3d="http://schemas.microsoft.com/office/drawing/2017/model3d" xmlns:o="urn:schemas-microsoft-com:office:office" xmlns:oel="http://schemas.microsoft.com/office/2019/extlst" xmlns:r="http://schemas.openxmlformats.org/officeDocument/2006/relationships" xmlns:m="http://schemas.openxmlformats.org/officeDocument/2006/math" xmlns:v="urn:schemas-microsoft-com:vml" xmlns:wp14="http://schemas.microsoft.com/office/word/2010/wordprocessingDrawing" xmlns:wp="http://schemas.openxmlformats.org/drawingml/2006/wordprocessingDrawing" xmlns:w10="urn:schemas-microsoft-com:office:word" xmlns:w="http://schemas.openxmlformats.org/wordprocessingml/2006/main" xmlns:w14="http://schemas.microsoft.com/office/word/2010/wordml" xmlns:w15="http://schemas.microsoft.com/office/word/2012/wordml" xmlns:w16cex="http://schemas.microsoft.com/office/word/2018/wordml/cex" xmlns:w16cid="http://schemas.microsoft.com/office/word/2016/wordml/cid" xmlns:w16="http://schemas.microsoft.com/office/word/2018/wordml" xmlns:w16du="http://schemas.microsoft.com/office/word/2023/wordml/word16du" xmlns:w16sdtdh="http://schemas.microsoft.com/office/word/2020/wordml/sdtdatahash" xmlns:w16se="http://schemas.microsoft.com/office/word/2015/wordml/symex" xmlns:wpg="http://schemas.microsoft.com/office/word/2010/wordprocessingGroup" xmlns:wpi="http://schemas.microsoft.com/office/word/2010/wordprocessingInk" xmlns:wne="http://schemas.microsoft.com/office/word/2006/wordml" xmlns:wps="http://schemas.microsoft.com/office/word/2010/wordprocessingShape" mc:Ignorable="w14 w15 w16se w16cid w16 w16cex w16sdtdh wp14">
+<w:ftr xmlns:wpc="http://schemas.microsoft.com/office/word/2010/wordprocessingCanvas" xmlns:cx="http://schemas.microsoft.com/office/drawing/2014/chartex" xmlns:cx1="http://schemas.microsoft.com/office/drawing/2015/9/8/chartex" xmlns:cx2="http://schemas.microsoft.com/office/drawing/2015/10/21/chartex" xmlns:cx3="http://schemas.microsoft.com/office/drawing/2016/5/9/chartex" xmlns:cx4="http://schemas.microsoft.com/office/drawing/2016/5/10/chartex" xmlns:cx5="http://schemas.microsoft.com/office/drawing/2016/5/11/chartex" xmlns:cx6="http://schemas.microsoft.com/office/drawing/2016/5/12/chartex" xmlns:cx7="http://schemas.microsoft.com/office/drawing/2016/5/13/chartex" xmlns:cx8="http://schemas.microsoft.com/office/drawing/2016/5/14/chartex" xmlns:mc="http://schemas.openxmlformats.org/markup-compatibility/2006" xmlns:aink="http://schemas.microsoft.com/office/drawing/2016/ink" xmlns:am3d="http://schemas.microsoft.com/office/drawing/2017/model3d" xmlns:o="urn:schemas-microsoft-com:office:office" xmlns:oel="http://schemas.microsoft.com/office/2019/extlst" xmlns:r="http://schemas.openxmlformats.org/officeDocument/2006/relationships" xmlns:m="http://schemas.openxmlformats.org/officeDocument/2006/math" xmlns:v="urn:schemas-microsoft-com:vml" xmlns:wp14="http://schemas.microsoft.com/office/word/2010/wordprocessingDrawing" xmlns:wp="http://schemas.openxmlformats.org/drawingml/2006/wordprocessingDrawing" xmlns:w10="urn:schemas-microsoft-com:office:word" xmlns:w="http://schemas.openxmlformats.org/wordprocessingml/2006/main" xmlns:w14="http://schemas.microsoft.com/office/word/2010/wordml" xmlns:w15="http://schemas.microsoft.com/office/word/2012/wordml" xmlns:w16cex="http://schemas.microsoft.com/office/word/2018/wordml/cex" xmlns:w16cid="http://schemas.microsoft.com/office/word/2016/wordml/cid" xmlns:w16="http://schemas.microsoft.com/office/word/2018/wordml" xmlns:w16sdtdh="http://schemas.microsoft.com/office/word/2020/wordml/sdtdatahash" xmlns:w16se="http://schemas.microsoft.com/office/word/2015/wordml/symex" xmlns:wpg="http://schemas.microsoft.com/office/word/2010/wordprocessingGroup" xmlns:wpi="http://schemas.microsoft.com/office/word/2010/wordprocessingInk" xmlns:wne="http://schemas.microsoft.com/office/word/2006/wordml" xmlns:wps="http://schemas.microsoft.com/office/word/2010/wordprocessingShape" mc:Ignorable="w14 w15 w16se w16cid w16 w16cex w16sdtdh wp14">
   <w:p>
     <w:pPr>
       <w:pBdr>
@@ -2799,7 +3006,7 @@
 </file>
 
 <file path=word/footnotes.xml><?xml version="1.0" encoding="utf-8"?>
-<w:footnotes xmlns:wpc="http://schemas.microsoft.com/office/word/2010/wordprocessingCanvas" xmlns:cx="http://schemas.microsoft.com/office/drawing/2014/chartex" xmlns:cx1="http://schemas.microsoft.com/office/drawing/2015/9/8/chartex" xmlns:cx2="http://schemas.microsoft.com/office/drawing/2015/10/21/chartex" xmlns:cx3="http://schemas.microsoft.com/office/drawing/2016/5/9/chartex" xmlns:cx4="http://schemas.microsoft.com/office/drawing/2016/5/10/chartex" xmlns:cx5="http://schemas.microsoft.com/office/drawing/2016/5/11/chartex" xmlns:cx6="http://schemas.microsoft.com/office/drawing/2016/5/12/chartex" xmlns:cx7="http://schemas.microsoft.com/office/drawing/2016/5/13/chartex" xmlns:cx8="http://schemas.microsoft.com/office/drawing/2016/5/14/chartex" xmlns:mc="http://schemas.openxmlformats.org/markup-compatibility/2006" xmlns:aink="http://schemas.microsoft.com/office/drawing/2016/ink" xmlns:am3d="http://schemas.microsoft.com/office/drawing/2017/model3d" xmlns:o="urn:schemas-microsoft-com:office:office" xmlns:oel="http://schemas.microsoft.com/office/2019/extlst" xmlns:r="http://schemas.openxmlformats.org/officeDocument/2006/relationships" xmlns:m="http://schemas.openxmlformats.org/officeDocument/2006/math" xmlns:v="urn:schemas-microsoft-com:vml" xmlns:wp14="http://schemas.microsoft.com/office/word/2010/wordprocessingDrawing" xmlns:wp="http://schemas.openxmlformats.org/drawingml/2006/wordprocessingDrawing" xmlns:w10="urn:schemas-microsoft-com:office:word" xmlns:w="http://schemas.openxmlformats.org/wordprocessingml/2006/main" xmlns:w14="http://schemas.microsoft.com/office/word/2010/wordml" xmlns:w15="http://schemas.microsoft.com/office/word/2012/wordml" xmlns:w16cex="http://schemas.microsoft.com/office/word/2018/wordml/cex" xmlns:w16cid="http://schemas.microsoft.com/office/word/2016/wordml/cid" xmlns:w16="http://schemas.microsoft.com/office/word/2018/wordml" xmlns:w16du="http://schemas.microsoft.com/office/word/2023/wordml/word16du" xmlns:w16sdtdh="http://schemas.microsoft.com/office/word/2020/wordml/sdtdatahash" xmlns:w16se="http://schemas.microsoft.com/office/word/2015/wordml/symex" xmlns:wpg="http://schemas.microsoft.com/office/word/2010/wordprocessingGroup" xmlns:wpi="http://schemas.microsoft.com/office/word/2010/wordprocessingInk" xmlns:wne="http://schemas.microsoft.com/office/word/2006/wordml" xmlns:wps="http://schemas.microsoft.com/office/word/2010/wordprocessingShape" mc:Ignorable="w14 w15 w16se w16cid w16 w16cex w16sdtdh wp14">
+<w:footnotes xmlns:wpc="http://schemas.microsoft.com/office/word/2010/wordprocessingCanvas" xmlns:cx="http://schemas.microsoft.com/office/drawing/2014/chartex" xmlns:cx1="http://schemas.microsoft.com/office/drawing/2015/9/8/chartex" xmlns:cx2="http://schemas.microsoft.com/office/drawing/2015/10/21/chartex" xmlns:cx3="http://schemas.microsoft.com/office/drawing/2016/5/9/chartex" xmlns:cx4="http://schemas.microsoft.com/office/drawing/2016/5/10/chartex" xmlns:cx5="http://schemas.microsoft.com/office/drawing/2016/5/11/chartex" xmlns:cx6="http://schemas.microsoft.com/office/drawing/2016/5/12/chartex" xmlns:cx7="http://schemas.microsoft.com/office/drawing/2016/5/13/chartex" xmlns:cx8="http://schemas.microsoft.com/office/drawing/2016/5/14/chartex" xmlns:mc="http://schemas.openxmlformats.org/markup-compatibility/2006" xmlns:aink="http://schemas.microsoft.com/office/drawing/2016/ink" xmlns:am3d="http://schemas.microsoft.com/office/drawing/2017/model3d" xmlns:o="urn:schemas-microsoft-com:office:office" xmlns:oel="http://schemas.microsoft.com/office/2019/extlst" xmlns:r="http://schemas.openxmlformats.org/officeDocument/2006/relationships" xmlns:m="http://schemas.openxmlformats.org/officeDocument/2006/math" xmlns:v="urn:schemas-microsoft-com:vml" xmlns:wp14="http://schemas.microsoft.com/office/word/2010/wordprocessingDrawing" xmlns:wp="http://schemas.openxmlformats.org/drawingml/2006/wordprocessingDrawing" xmlns:w10="urn:schemas-microsoft-com:office:word" xmlns:w="http://schemas.openxmlformats.org/wordprocessingml/2006/main" xmlns:w14="http://schemas.microsoft.com/office/word/2010/wordml" xmlns:w15="http://schemas.microsoft.com/office/word/2012/wordml" xmlns:w16cex="http://schemas.microsoft.com/office/word/2018/wordml/cex" xmlns:w16cid="http://schemas.microsoft.com/office/word/2016/wordml/cid" xmlns:w16="http://schemas.microsoft.com/office/word/2018/wordml" xmlns:w16sdtdh="http://schemas.microsoft.com/office/word/2020/wordml/sdtdatahash" xmlns:w16se="http://schemas.microsoft.com/office/word/2015/wordml/symex" xmlns:wpg="http://schemas.microsoft.com/office/word/2010/wordprocessingGroup" xmlns:wpi="http://schemas.microsoft.com/office/word/2010/wordprocessingInk" xmlns:wne="http://schemas.microsoft.com/office/word/2006/wordml" xmlns:wps="http://schemas.microsoft.com/office/word/2010/wordprocessingShape" mc:Ignorable="w14 w15 w16se w16cid w16 w16cex w16sdtdh wp14">
   <w:footnote w:type="separator" w:id="-1">
     <w:p>
       <w:pPr>
@@ -2824,7 +3031,7 @@
 </file>
 
 <file path=word/header1.xml><?xml version="1.0" encoding="utf-8"?>
-<w:hdr xmlns:wpc="http://schemas.microsoft.com/office/word/2010/wordprocessingCanvas" xmlns:cx="http://schemas.microsoft.com/office/drawing/2014/chartex" xmlns:cx1="http://schemas.microsoft.com/office/drawing/2015/9/8/chartex" xmlns:cx2="http://schemas.microsoft.com/office/drawing/2015/10/21/chartex" xmlns:cx3="http://schemas.microsoft.com/office/drawing/2016/5/9/chartex" xmlns:cx4="http://schemas.microsoft.com/office/drawing/2016/5/10/chartex" xmlns:cx5="http://schemas.microsoft.com/office/drawing/2016/5/11/chartex" xmlns:cx6="http://schemas.microsoft.com/office/drawing/2016/5/12/chartex" xmlns:cx7="http://schemas.microsoft.com/office/drawing/2016/5/13/chartex" xmlns:cx8="http://schemas.microsoft.com/office/drawing/2016/5/14/chartex" xmlns:mc="http://schemas.openxmlformats.org/markup-compatibility/2006" xmlns:aink="http://schemas.microsoft.com/office/drawing/2016/ink" xmlns:am3d="http://schemas.microsoft.com/office/drawing/2017/model3d" xmlns:o="urn:schemas-microsoft-com:office:office" xmlns:oel="http://schemas.microsoft.com/office/2019/extlst" xmlns:r="http://schemas.openxmlformats.org/officeDocument/2006/relationships" xmlns:m="http://schemas.openxmlformats.org/officeDocument/2006/math" xmlns:v="urn:schemas-microsoft-com:vml" xmlns:wp14="http://schemas.microsoft.com/office/word/2010/wordprocessingDrawing" xmlns:wp="http://schemas.openxmlformats.org/drawingml/2006/wordprocessingDrawing" xmlns:w10="urn:schemas-microsoft-com:office:word" xmlns:w="http://schemas.openxmlformats.org/wordprocessingml/2006/main" xmlns:w14="http://schemas.microsoft.com/office/word/2010/wordml" xmlns:w15="http://schemas.microsoft.com/office/word/2012/wordml" xmlns:w16cex="http://schemas.microsoft.com/office/word/2018/wordml/cex" xmlns:w16cid="http://schemas.microsoft.com/office/word/2016/wordml/cid" xmlns:w16="http://schemas.microsoft.com/office/word/2018/wordml" xmlns:w16du="http://schemas.microsoft.com/office/word/2023/wordml/word16du" xmlns:w16sdtdh="http://schemas.microsoft.com/office/word/2020/wordml/sdtdatahash" xmlns:w16se="http://schemas.microsoft.com/office/word/2015/wordml/symex" xmlns:wpg="http://schemas.microsoft.com/office/word/2010/wordprocessingGroup" xmlns:wpi="http://schemas.microsoft.com/office/word/2010/wordprocessingInk" xmlns:wne="http://schemas.microsoft.com/office/word/2006/wordml" xmlns:wps="http://schemas.microsoft.com/office/word/2010/wordprocessingShape" mc:Ignorable="w14 w15 w16se w16cid w16 w16cex w16sdtdh wp14">
+<w:hdr xmlns:wpc="http://schemas.microsoft.com/office/word/2010/wordprocessingCanvas" xmlns:cx="http://schemas.microsoft.com/office/drawing/2014/chartex" xmlns:cx1="http://schemas.microsoft.com/office/drawing/2015/9/8/chartex" xmlns:cx2="http://schemas.microsoft.com/office/drawing/2015/10/21/chartex" xmlns:cx3="http://schemas.microsoft.com/office/drawing/2016/5/9/chartex" xmlns:cx4="http://schemas.microsoft.com/office/drawing/2016/5/10/chartex" xmlns:cx5="http://schemas.microsoft.com/office/drawing/2016/5/11/chartex" xmlns:cx6="http://schemas.microsoft.com/office/drawing/2016/5/12/chartex" xmlns:cx7="http://schemas.microsoft.com/office/drawing/2016/5/13/chartex" xmlns:cx8="http://schemas.microsoft.com/office/drawing/2016/5/14/chartex" xmlns:mc="http://schemas.openxmlformats.org/markup-compatibility/2006" xmlns:aink="http://schemas.microsoft.com/office/drawing/2016/ink" xmlns:am3d="http://schemas.microsoft.com/office/drawing/2017/model3d" xmlns:o="urn:schemas-microsoft-com:office:office" xmlns:oel="http://schemas.microsoft.com/office/2019/extlst" xmlns:r="http://schemas.openxmlformats.org/officeDocument/2006/relationships" xmlns:m="http://schemas.openxmlformats.org/officeDocument/2006/math" xmlns:v="urn:schemas-microsoft-com:vml" xmlns:wp14="http://schemas.microsoft.com/office/word/2010/wordprocessingDrawing" xmlns:wp="http://schemas.openxmlformats.org/drawingml/2006/wordprocessingDrawing" xmlns:w10="urn:schemas-microsoft-com:office:word" xmlns:w="http://schemas.openxmlformats.org/wordprocessingml/2006/main" xmlns:w14="http://schemas.microsoft.com/office/word/2010/wordml" xmlns:w15="http://schemas.microsoft.com/office/word/2012/wordml" xmlns:w16cex="http://schemas.microsoft.com/office/word/2018/wordml/cex" xmlns:w16cid="http://schemas.microsoft.com/office/word/2016/wordml/cid" xmlns:w16="http://schemas.microsoft.com/office/word/2018/wordml" xmlns:w16sdtdh="http://schemas.microsoft.com/office/word/2020/wordml/sdtdatahash" xmlns:w16se="http://schemas.microsoft.com/office/word/2015/wordml/symex" xmlns:wpg="http://schemas.microsoft.com/office/word/2010/wordprocessingGroup" xmlns:wpi="http://schemas.microsoft.com/office/word/2010/wordprocessingInk" xmlns:wne="http://schemas.microsoft.com/office/word/2006/wordml" xmlns:wps="http://schemas.microsoft.com/office/word/2010/wordprocessingShape" mc:Ignorable="w14 w15 w16se w16cid w16 w16cex w16sdtdh wp14">
   <w:p>
     <w:pPr>
       <w:jc w:val="center"/>
@@ -2944,7 +3151,7 @@
 </file>
 
 <file path=word/numbering.xml><?xml version="1.0" encoding="utf-8"?>
-<w:numbering xmlns:wpc="http://schemas.microsoft.com/office/word/2010/wordprocessingCanvas" xmlns:cx="http://schemas.microsoft.com/office/drawing/2014/chartex" xmlns:cx1="http://schemas.microsoft.com/office/drawing/2015/9/8/chartex" xmlns:cx2="http://schemas.microsoft.com/office/drawing/2015/10/21/chartex" xmlns:cx3="http://schemas.microsoft.com/office/drawing/2016/5/9/chartex" xmlns:cx4="http://schemas.microsoft.com/office/drawing/2016/5/10/chartex" xmlns:cx5="http://schemas.microsoft.com/office/drawing/2016/5/11/chartex" xmlns:cx6="http://schemas.microsoft.com/office/drawing/2016/5/12/chartex" xmlns:cx7="http://schemas.microsoft.com/office/drawing/2016/5/13/chartex" xmlns:cx8="http://schemas.microsoft.com/office/drawing/2016/5/14/chartex" xmlns:mc="http://schemas.openxmlformats.org/markup-compatibility/2006" xmlns:aink="http://schemas.microsoft.com/office/drawing/2016/ink" xmlns:am3d="http://schemas.microsoft.com/office/drawing/2017/model3d" xmlns:o="urn:schemas-microsoft-com:office:office" xmlns:oel="http://schemas.microsoft.com/office/2019/extlst" xmlns:r="http://schemas.openxmlformats.org/officeDocument/2006/relationships" xmlns:m="http://schemas.openxmlformats.org/officeDocument/2006/math" xmlns:v="urn:schemas-microsoft-com:vml" xmlns:wp14="http://schemas.microsoft.com/office/word/2010/wordprocessingDrawing" xmlns:wp="http://schemas.openxmlformats.org/drawingml/2006/wordprocessingDrawing" xmlns:w10="urn:schemas-microsoft-com:office:word" xmlns:w="http://schemas.openxmlformats.org/wordprocessingml/2006/main" xmlns:w14="http://schemas.microsoft.com/office/word/2010/wordml" xmlns:w15="http://schemas.microsoft.com/office/word/2012/wordml" xmlns:w16cex="http://schemas.microsoft.com/office/word/2018/wordml/cex" xmlns:w16cid="http://schemas.microsoft.com/office/word/2016/wordml/cid" xmlns:w16="http://schemas.microsoft.com/office/word/2018/wordml" xmlns:w16du="http://schemas.microsoft.com/office/word/2023/wordml/word16du" xmlns:w16sdtdh="http://schemas.microsoft.com/office/word/2020/wordml/sdtdatahash" xmlns:w16se="http://schemas.microsoft.com/office/word/2015/wordml/symex" xmlns:wpg="http://schemas.microsoft.com/office/word/2010/wordprocessingGroup" xmlns:wpi="http://schemas.microsoft.com/office/word/2010/wordprocessingInk" xmlns:wne="http://schemas.microsoft.com/office/word/2006/wordml" xmlns:wps="http://schemas.microsoft.com/office/word/2010/wordprocessingShape" mc:Ignorable="w14 w15 w16se w16cid w16 w16cex w16sdtdh wp14">
+<w:numbering xmlns:wpc="http://schemas.microsoft.com/office/word/2010/wordprocessingCanvas" xmlns:cx="http://schemas.microsoft.com/office/drawing/2014/chartex" xmlns:cx1="http://schemas.microsoft.com/office/drawing/2015/9/8/chartex" xmlns:cx2="http://schemas.microsoft.com/office/drawing/2015/10/21/chartex" xmlns:cx3="http://schemas.microsoft.com/office/drawing/2016/5/9/chartex" xmlns:cx4="http://schemas.microsoft.com/office/drawing/2016/5/10/chartex" xmlns:cx5="http://schemas.microsoft.com/office/drawing/2016/5/11/chartex" xmlns:cx6="http://schemas.microsoft.com/office/drawing/2016/5/12/chartex" xmlns:cx7="http://schemas.microsoft.com/office/drawing/2016/5/13/chartex" xmlns:cx8="http://schemas.microsoft.com/office/drawing/2016/5/14/chartex" xmlns:mc="http://schemas.openxmlformats.org/markup-compatibility/2006" xmlns:aink="http://schemas.microsoft.com/office/drawing/2016/ink" xmlns:am3d="http://schemas.microsoft.com/office/drawing/2017/model3d" xmlns:o="urn:schemas-microsoft-com:office:office" xmlns:oel="http://schemas.microsoft.com/office/2019/extlst" xmlns:r="http://schemas.openxmlformats.org/officeDocument/2006/relationships" xmlns:m="http://schemas.openxmlformats.org/officeDocument/2006/math" xmlns:v="urn:schemas-microsoft-com:vml" xmlns:wp14="http://schemas.microsoft.com/office/word/2010/wordprocessingDrawing" xmlns:wp="http://schemas.openxmlformats.org/drawingml/2006/wordprocessingDrawing" xmlns:w10="urn:schemas-microsoft-com:office:word" xmlns:w="http://schemas.openxmlformats.org/wordprocessingml/2006/main" xmlns:w14="http://schemas.microsoft.com/office/word/2010/wordml" xmlns:w15="http://schemas.microsoft.com/office/word/2012/wordml" xmlns:w16cex="http://schemas.microsoft.com/office/word/2018/wordml/cex" xmlns:w16cid="http://schemas.microsoft.com/office/word/2016/wordml/cid" xmlns:w16="http://schemas.microsoft.com/office/word/2018/wordml" xmlns:w16sdtdh="http://schemas.microsoft.com/office/word/2020/wordml/sdtdatahash" xmlns:w16se="http://schemas.microsoft.com/office/word/2015/wordml/symex" xmlns:wpg="http://schemas.microsoft.com/office/word/2010/wordprocessingGroup" xmlns:wpi="http://schemas.microsoft.com/office/word/2010/wordprocessingInk" xmlns:wne="http://schemas.microsoft.com/office/word/2006/wordml" xmlns:wps="http://schemas.microsoft.com/office/word/2010/wordprocessingShape" mc:Ignorable="w14 w15 w16se w16cid w16 w16cex w16sdtdh wp14">
   <w:abstractNum w:abstractNumId="0" w15:restartNumberingAfterBreak="0">
     <w:nsid w:val="0ADD65E0"/>
     <w:multiLevelType w:val="multilevel"/>

</xml_diff>